<commit_message>
Homework assignment is complete. Will upload when available.
</commit_message>
<xml_diff>
--- a/rapla-source-1.8.2/assignment related documents/Software Engineering UML.docx
+++ b/rapla-source-1.8.2/assignment related documents/Software Engineering UML.docx
@@ -1,13 +1,30 @@
 
 <file path=word/document.xml><?xml version="1.0" encoding="utf-8"?>
-<w:document xmlns:wpc="http://schemas.microsoft.com/office/word/2010/wordprocessingCanvas" xmlns:mc="http://schemas.openxmlformats.org/markup-compatibility/2006" xmlns:o="urn:schemas-microsoft-com:office:office" xmlns:r="http://schemas.openxmlformats.org/officeDocument/2006/relationships" xmlns:m="http://schemas.openxmlformats.org/officeDocument/2006/math" xmlns:v="urn:schemas-microsoft-com:vml" xmlns:wp14="http://schemas.microsoft.com/office/word/2010/wordprocessingDrawing" xmlns:wp="http://schemas.openxmlformats.org/drawingml/2006/wordprocessingDrawing" xmlns:w10="urn:schemas-microsoft-com:office:word" xmlns:w="http://schemas.openxmlformats.org/wordprocessingml/2006/main" xmlns:w14="http://schemas.microsoft.com/office/word/2010/wordml" xmlns:w15="http://schemas.microsoft.com/office/word/2012/wordml" xmlns:wpg="http://schemas.microsoft.com/office/word/2010/wordprocessingGroup" xmlns:wpi="http://schemas.microsoft.com/office/word/2010/wordprocessingInk" xmlns:wne="http://schemas.microsoft.com/office/word/2006/wordml" xmlns:wps="http://schemas.microsoft.com/office/word/2010/wordprocessingShape" mc:Ignorable="w14 w15 wp14">
+<w:document xmlns:wpc="http://schemas.microsoft.com/office/word/2010/wordprocessingCanvas" xmlns:mo="http://schemas.microsoft.com/office/mac/office/2008/main" xmlns:mc="http://schemas.openxmlformats.org/markup-compatibility/2006" xmlns:mv="urn:schemas-microsoft-com:mac:vml" xmlns:o="urn:schemas-microsoft-com:office:office" xmlns:r="http://schemas.openxmlformats.org/officeDocument/2006/relationships" xmlns:m="http://schemas.openxmlformats.org/officeDocument/2006/math" xmlns:v="urn:schemas-microsoft-com:vml" xmlns:wp14="http://schemas.microsoft.com/office/word/2010/wordprocessingDrawing" xmlns:wp="http://schemas.openxmlformats.org/drawingml/2006/wordprocessingDrawing" xmlns:w10="urn:schemas-microsoft-com:office:word" xmlns:w="http://schemas.openxmlformats.org/wordprocessingml/2006/main" xmlns:w14="http://schemas.microsoft.com/office/word/2010/wordml" xmlns:wpg="http://schemas.microsoft.com/office/word/2010/wordprocessingGroup" xmlns:wpi="http://schemas.microsoft.com/office/word/2010/wordprocessingInk" xmlns:wne="http://schemas.microsoft.com/office/word/2006/wordml" xmlns:wps="http://schemas.microsoft.com/office/word/2010/wordprocessingShape" mc:Ignorable="w14 wp14">
   <w:body>
     <w:p>
       <w:pPr>
         <w:pStyle w:val="Title"/>
+        <w:contextualSpacing w:val="0"/>
       </w:pPr>
       <w:r>
         <w:t>Software Engineering UML</w:t>
+      </w:r>
+    </w:p>
+    <w:p>
+      <w:pPr>
+        <w:spacing w:line="240" w:lineRule="auto"/>
+      </w:pPr>
+      <w:r>
+        <w:t>Connor Jackson, Adam Claxton</w:t>
+      </w:r>
+    </w:p>
+    <w:p>
+      <w:pPr>
+        <w:spacing w:line="240" w:lineRule="auto"/>
+      </w:pPr>
+      <w:r>
+        <w:t>9/21/2015 Section 002L</w:t>
       </w:r>
     </w:p>
     <w:p>
@@ -19,10 +36,22 @@
         </w:numPr>
       </w:pPr>
       <w:r>
-        <w:t xml:space="preserve">Here the AbstractHTMLView is an AbstractCalender, and it has access to the same functions. HTMLMonthlyView, HTMLCompactWeekView, and HTMLWeekView can all provide html using their immediate parent’s method, and any information contained </w:t>
-      </w:r>
-      <w:r>
-        <w:t>in the actual calendar using AbstractCalender’s methods.</w:t>
+        <w:t>Here the Abstra</w:t>
+      </w:r>
+      <w:r>
+        <w:t>ctHTMLView is an Abstract</w:t>
+      </w:r>
+      <w:r>
+        <w:t>9</w:t>
+      </w:r>
+      <w:r>
+        <w:t>Calenda</w:t>
+      </w:r>
+      <w:r>
+        <w:t xml:space="preserve">r, and it has access to the same functions. HTMLMonthlyView, HTMLCompactWeekView, and HTMLWeekView can all provide html </w:t>
+      </w:r>
+      <w:r>
+        <w:t>by calling methods from their immediate parent, AbstractHTMLView, and methods further up in the hierarchy from AbstractCalendar.</w:t>
       </w:r>
     </w:p>
     <w:p>
@@ -46,7 +75,7 @@
                     <pic:cNvPicPr/>
                   </pic:nvPicPr>
                   <pic:blipFill>
-                    <a:blip r:embed="rId5"/>
+                    <a:blip r:embed="rId6"/>
                     <a:stretch>
                       <a:fillRect/>
                     </a:stretch>
@@ -73,8 +102,6 @@
       </w:r>
     </w:p>
     <w:p>
-      <w:bookmarkStart w:id="0" w:name="_GoBack"/>
-      <w:bookmarkEnd w:id="0"/>
       <w:r>
         <w:lastRenderedPageBreak/>
         <w:t>2. Whenever a RaplaTime instance is created, it invokes the TimeField constructor. RaplaTime takes a time and assigns it to a new event. RaplaTime gets the desired time by using TimeField to directly parse a user’s input into a format it knows how to handle.</w:t>
@@ -101,7 +128,7 @@
                     <pic:cNvPicPr/>
                   </pic:nvPicPr>
                   <pic:blipFill>
-                    <a:blip r:embed="rId6"/>
+                    <a:blip r:embed="rId7"/>
                     <a:stretch>
                       <a:fillRect/>
                     </a:stretch>
@@ -122,6 +149,87 @@
         </w:drawing>
       </w:r>
     </w:p>
+    <w:p/>
+    <w:p/>
+    <w:p/>
+    <w:p/>
+    <w:p/>
+    <w:p/>
+    <w:p/>
+    <w:p/>
+    <w:p/>
+    <w:p/>
+    <w:p/>
+    <w:p/>
+    <w:p/>
+    <w:p>
+      <w:r>
+        <w:lastRenderedPageBreak/>
+        <w:t>3. StartupEnvironment provides empty methods that should be designed in the classes that implement it, as we see that each of the 6 methods in the</w:t>
+      </w:r>
+      <w:r>
+        <w:t xml:space="preserve"> interface exist in RaplaStartupEnvironment and SimpleConnectorStartupEnvironment</w:t>
+      </w:r>
+      <w:r>
+        <w:t xml:space="preserve">. </w:t>
+      </w:r>
+      <w:r>
+        <w:t>Interfaces allow us to require actions in areas of our code that implement it, but allow us to slightly alter each action, based on where it’s performed</w:t>
+      </w:r>
+      <w:bookmarkStart w:id="0" w:name="_GoBack"/>
+      <w:bookmarkEnd w:id="0"/>
+      <w:r>
+        <w:t xml:space="preserve">. </w:t>
+      </w:r>
+    </w:p>
+    <w:p>
+      <w:r>
+        <w:rPr>
+          <w:noProof/>
+        </w:rPr>
+        <w:drawing>
+          <wp:inline distT="0" distB="0" distL="0" distR="0" wp14:anchorId="4630CC69" wp14:editId="07883A47">
+            <wp:extent cx="6858000" cy="3821430"/>
+            <wp:effectExtent l="0" t="0" r="0" b="0"/>
+            <wp:docPr id="3" name="Picture 3"/>
+            <wp:cNvGraphicFramePr>
+              <a:graphicFrameLocks xmlns:a="http://schemas.openxmlformats.org/drawingml/2006/main" noChangeAspect="1"/>
+            </wp:cNvGraphicFramePr>
+            <a:graphic xmlns:a="http://schemas.openxmlformats.org/drawingml/2006/main">
+              <a:graphicData uri="http://schemas.openxmlformats.org/drawingml/2006/picture">
+                <pic:pic xmlns:pic="http://schemas.openxmlformats.org/drawingml/2006/picture">
+                  <pic:nvPicPr>
+                    <pic:cNvPr id="0" name="Screen Shot 2015-09-21 at 8.06.23 PM.png"/>
+                    <pic:cNvPicPr/>
+                  </pic:nvPicPr>
+                  <pic:blipFill>
+                    <a:blip r:embed="rId8">
+                      <a:extLst>
+                        <a:ext uri="{28A0092B-C50C-407E-A947-70E740481C1C}">
+                          <a14:useLocalDpi xmlns:a14="http://schemas.microsoft.com/office/drawing/2010/main" val="0"/>
+                        </a:ext>
+                      </a:extLst>
+                    </a:blip>
+                    <a:stretch>
+                      <a:fillRect/>
+                    </a:stretch>
+                  </pic:blipFill>
+                  <pic:spPr>
+                    <a:xfrm>
+                      <a:off x="0" y="0"/>
+                      <a:ext cx="6858000" cy="3821430"/>
+                    </a:xfrm>
+                    <a:prstGeom prst="rect">
+                      <a:avLst/>
+                    </a:prstGeom>
+                  </pic:spPr>
+                </pic:pic>
+              </a:graphicData>
+            </a:graphic>
+          </wp:inline>
+        </w:drawing>
+      </w:r>
+    </w:p>
     <w:sectPr>
       <w:pgSz w:w="12240" w:h="15840"/>
       <w:pgMar w:top="720" w:right="720" w:bottom="720" w:left="720" w:header="720" w:footer="720" w:gutter="0"/>
@@ -133,8 +241,8 @@
 </file>
 
 <file path=word/numbering.xml><?xml version="1.0" encoding="utf-8"?>
-<w:numbering xmlns:wpc="http://schemas.microsoft.com/office/word/2010/wordprocessingCanvas" xmlns:mc="http://schemas.openxmlformats.org/markup-compatibility/2006" xmlns:o="urn:schemas-microsoft-com:office:office" xmlns:r="http://schemas.openxmlformats.org/officeDocument/2006/relationships" xmlns:m="http://schemas.openxmlformats.org/officeDocument/2006/math" xmlns:v="urn:schemas-microsoft-com:vml" xmlns:wp14="http://schemas.microsoft.com/office/word/2010/wordprocessingDrawing" xmlns:wp="http://schemas.openxmlformats.org/drawingml/2006/wordprocessingDrawing" xmlns:w10="urn:schemas-microsoft-com:office:word" xmlns:w="http://schemas.openxmlformats.org/wordprocessingml/2006/main" xmlns:w14="http://schemas.microsoft.com/office/word/2010/wordml" xmlns:w15="http://schemas.microsoft.com/office/word/2012/wordml" xmlns:wpg="http://schemas.microsoft.com/office/word/2010/wordprocessingGroup" xmlns:wpi="http://schemas.microsoft.com/office/word/2010/wordprocessingInk" xmlns:wne="http://schemas.microsoft.com/office/word/2006/wordml" xmlns:wps="http://schemas.microsoft.com/office/word/2010/wordprocessingShape" mc:Ignorable="w14 w15 wp14">
-  <w:abstractNum w:abstractNumId="0" w15:restartNumberingAfterBreak="0">
+<w:numbering xmlns:wpc="http://schemas.microsoft.com/office/word/2010/wordprocessingCanvas" xmlns:mo="http://schemas.microsoft.com/office/mac/office/2008/main" xmlns:mc="http://schemas.openxmlformats.org/markup-compatibility/2006" xmlns:mv="urn:schemas-microsoft-com:mac:vml" xmlns:o="urn:schemas-microsoft-com:office:office" xmlns:r="http://schemas.openxmlformats.org/officeDocument/2006/relationships" xmlns:m="http://schemas.openxmlformats.org/officeDocument/2006/math" xmlns:v="urn:schemas-microsoft-com:vml" xmlns:wp14="http://schemas.microsoft.com/office/word/2010/wordprocessingDrawing" xmlns:wp="http://schemas.openxmlformats.org/drawingml/2006/wordprocessingDrawing" xmlns:w10="urn:schemas-microsoft-com:office:word" xmlns:w="http://schemas.openxmlformats.org/wordprocessingml/2006/main" xmlns:w14="http://schemas.microsoft.com/office/word/2010/wordml" xmlns:wpg="http://schemas.microsoft.com/office/word/2010/wordprocessingGroup" xmlns:wpi="http://schemas.microsoft.com/office/word/2010/wordprocessingInk" xmlns:wne="http://schemas.microsoft.com/office/word/2006/wordml" xmlns:wps="http://schemas.microsoft.com/office/word/2010/wordprocessingShape" mc:Ignorable="w14 wp14">
+  <w:abstractNum w:abstractNumId="0">
     <w:nsid w:val="2D420B34"/>
     <w:multiLevelType w:val="hybridMultilevel"/>
     <w:tmpl w:val="4958238A"/>
@@ -223,7 +331,7 @@
       </w:pPr>
     </w:lvl>
   </w:abstractNum>
-  <w:abstractNum w:abstractNumId="1" w15:restartNumberingAfterBreak="0">
+  <w:abstractNum w:abstractNumId="1">
     <w:nsid w:val="3FEA3B27"/>
     <w:multiLevelType w:val="hybridMultilevel"/>
     <w:tmpl w:val="E5C455D0"/>
@@ -322,7 +430,7 @@
 </file>
 
 <file path=word/styles.xml><?xml version="1.0" encoding="utf-8"?>
-<w:styles xmlns:mc="http://schemas.openxmlformats.org/markup-compatibility/2006" xmlns:r="http://schemas.openxmlformats.org/officeDocument/2006/relationships" xmlns:w="http://schemas.openxmlformats.org/wordprocessingml/2006/main" xmlns:w14="http://schemas.microsoft.com/office/word/2010/wordml" xmlns:w15="http://schemas.microsoft.com/office/word/2012/wordml" mc:Ignorable="w14 w15">
+<w:styles xmlns:mc="http://schemas.openxmlformats.org/markup-compatibility/2006" xmlns:r="http://schemas.openxmlformats.org/officeDocument/2006/relationships" xmlns:w="http://schemas.openxmlformats.org/wordprocessingml/2006/main" xmlns:w14="http://schemas.microsoft.com/office/word/2010/wordml" mc:Ignorable="w14">
   <w:docDefaults>
     <w:rPrDefault>
       <w:rPr>
@@ -338,378 +446,153 @@
       </w:pPr>
     </w:pPrDefault>
   </w:docDefaults>
-  <w:latentStyles w:defLockedState="0" w:defUIPriority="99" w:defSemiHidden="0" w:defUnhideWhenUsed="0" w:defQFormat="0" w:count="371">
-    <w:lsdException w:name="Normal" w:uiPriority="0" w:qFormat="1"/>
-    <w:lsdException w:name="heading 1" w:uiPriority="9" w:qFormat="1"/>
-    <w:lsdException w:name="heading 2" w:semiHidden="1" w:uiPriority="9" w:unhideWhenUsed="1" w:qFormat="1"/>
-    <w:lsdException w:name="heading 3" w:semiHidden="1" w:uiPriority="9" w:unhideWhenUsed="1" w:qFormat="1"/>
-    <w:lsdException w:name="heading 4" w:semiHidden="1" w:uiPriority="9" w:unhideWhenUsed="1" w:qFormat="1"/>
-    <w:lsdException w:name="heading 5" w:semiHidden="1" w:uiPriority="9" w:unhideWhenUsed="1" w:qFormat="1"/>
-    <w:lsdException w:name="heading 6" w:semiHidden="1" w:uiPriority="9" w:unhideWhenUsed="1" w:qFormat="1"/>
-    <w:lsdException w:name="heading 7" w:semiHidden="1" w:uiPriority="9" w:unhideWhenUsed="1" w:qFormat="1"/>
-    <w:lsdException w:name="heading 8" w:semiHidden="1" w:uiPriority="9" w:unhideWhenUsed="1" w:qFormat="1"/>
-    <w:lsdException w:name="heading 9" w:semiHidden="1" w:uiPriority="9" w:unhideWhenUsed="1" w:qFormat="1"/>
-    <w:lsdException w:name="index 1" w:semiHidden="1" w:unhideWhenUsed="1"/>
-    <w:lsdException w:name="index 2" w:semiHidden="1" w:unhideWhenUsed="1"/>
-    <w:lsdException w:name="index 3" w:semiHidden="1" w:unhideWhenUsed="1"/>
-    <w:lsdException w:name="index 4" w:semiHidden="1" w:unhideWhenUsed="1"/>
-    <w:lsdException w:name="index 5" w:semiHidden="1" w:unhideWhenUsed="1"/>
-    <w:lsdException w:name="index 6" w:semiHidden="1" w:unhideWhenUsed="1"/>
-    <w:lsdException w:name="index 7" w:semiHidden="1" w:unhideWhenUsed="1"/>
-    <w:lsdException w:name="index 8" w:semiHidden="1" w:unhideWhenUsed="1"/>
-    <w:lsdException w:name="index 9" w:semiHidden="1" w:unhideWhenUsed="1"/>
-    <w:lsdException w:name="toc 1" w:semiHidden="1" w:uiPriority="39" w:unhideWhenUsed="1"/>
-    <w:lsdException w:name="toc 2" w:semiHidden="1" w:uiPriority="39" w:unhideWhenUsed="1"/>
-    <w:lsdException w:name="toc 3" w:semiHidden="1" w:uiPriority="39" w:unhideWhenUsed="1"/>
-    <w:lsdException w:name="toc 4" w:semiHidden="1" w:uiPriority="39" w:unhideWhenUsed="1"/>
-    <w:lsdException w:name="toc 5" w:semiHidden="1" w:uiPriority="39" w:unhideWhenUsed="1"/>
-    <w:lsdException w:name="toc 6" w:semiHidden="1" w:uiPriority="39" w:unhideWhenUsed="1"/>
-    <w:lsdException w:name="toc 7" w:semiHidden="1" w:uiPriority="39" w:unhideWhenUsed="1"/>
-    <w:lsdException w:name="toc 8" w:semiHidden="1" w:uiPriority="39" w:unhideWhenUsed="1"/>
-    <w:lsdException w:name="toc 9" w:semiHidden="1" w:uiPriority="39" w:unhideWhenUsed="1"/>
-    <w:lsdException w:name="Normal Indent" w:semiHidden="1" w:unhideWhenUsed="1"/>
-    <w:lsdException w:name="footnote text" w:semiHidden="1" w:unhideWhenUsed="1"/>
-    <w:lsdException w:name="annotation text" w:semiHidden="1" w:unhideWhenUsed="1"/>
-    <w:lsdException w:name="header" w:semiHidden="1" w:unhideWhenUsed="1"/>
-    <w:lsdException w:name="footer" w:semiHidden="1" w:unhideWhenUsed="1"/>
-    <w:lsdException w:name="index heading" w:semiHidden="1" w:unhideWhenUsed="1"/>
-    <w:lsdException w:name="caption" w:semiHidden="1" w:uiPriority="35" w:unhideWhenUsed="1" w:qFormat="1"/>
-    <w:lsdException w:name="table of figures" w:semiHidden="1" w:unhideWhenUsed="1"/>
-    <w:lsdException w:name="envelope address" w:semiHidden="1" w:unhideWhenUsed="1"/>
-    <w:lsdException w:name="envelope return" w:semiHidden="1" w:unhideWhenUsed="1"/>
-    <w:lsdException w:name="footnote reference" w:semiHidden="1" w:unhideWhenUsed="1"/>
-    <w:lsdException w:name="annotation reference" w:semiHidden="1" w:unhideWhenUsed="1"/>
-    <w:lsdException w:name="line number" w:semiHidden="1" w:unhideWhenUsed="1"/>
-    <w:lsdException w:name="page number" w:semiHidden="1" w:unhideWhenUsed="1"/>
-    <w:lsdException w:name="endnote reference" w:semiHidden="1" w:unhideWhenUsed="1"/>
-    <w:lsdException w:name="endnote text" w:semiHidden="1" w:unhideWhenUsed="1"/>
-    <w:lsdException w:name="table of authorities" w:semiHidden="1" w:unhideWhenUsed="1"/>
-    <w:lsdException w:name="macro" w:semiHidden="1" w:unhideWhenUsed="1"/>
-    <w:lsdException w:name="toa heading" w:semiHidden="1" w:unhideWhenUsed="1"/>
-    <w:lsdException w:name="List" w:semiHidden="1" w:unhideWhenUsed="1"/>
-    <w:lsdException w:name="List Bullet" w:semiHidden="1" w:unhideWhenUsed="1"/>
-    <w:lsdException w:name="List Number" w:semiHidden="1" w:unhideWhenUsed="1"/>
-    <w:lsdException w:name="List 2" w:semiHidden="1" w:unhideWhenUsed="1"/>
-    <w:lsdException w:name="List 3" w:semiHidden="1" w:unhideWhenUsed="1"/>
-    <w:lsdException w:name="List 4" w:semiHidden="1" w:unhideWhenUsed="1"/>
-    <w:lsdException w:name="List 5" w:semiHidden="1" w:unhideWhenUsed="1"/>
-    <w:lsdException w:name="List Bullet 2" w:semiHidden="1" w:unhideWhenUsed="1"/>
-    <w:lsdException w:name="List Bullet 3" w:semiHidden="1" w:unhideWhenUsed="1"/>
-    <w:lsdException w:name="List Bullet 4" w:semiHidden="1" w:unhideWhenUsed="1"/>
-    <w:lsdException w:name="List Bullet 5" w:semiHidden="1" w:unhideWhenUsed="1"/>
-    <w:lsdException w:name="List Number 2" w:semiHidden="1" w:unhideWhenUsed="1"/>
-    <w:lsdException w:name="List Number 3" w:semiHidden="1" w:unhideWhenUsed="1"/>
-    <w:lsdException w:name="List Number 4" w:semiHidden="1" w:unhideWhenUsed="1"/>
-    <w:lsdException w:name="List Number 5" w:semiHidden="1" w:unhideWhenUsed="1"/>
-    <w:lsdException w:name="Title" w:uiPriority="10" w:qFormat="1"/>
-    <w:lsdException w:name="Closing" w:semiHidden="1" w:unhideWhenUsed="1"/>
-    <w:lsdException w:name="Signature" w:semiHidden="1" w:unhideWhenUsed="1"/>
-    <w:lsdException w:name="Default Paragraph Font" w:semiHidden="1" w:uiPriority="1" w:unhideWhenUsed="1"/>
-    <w:lsdException w:name="Body Text" w:semiHidden="1" w:unhideWhenUsed="1"/>
-    <w:lsdException w:name="Body Text Indent" w:semiHidden="1" w:unhideWhenUsed="1"/>
-    <w:lsdException w:name="List Continue" w:semiHidden="1" w:unhideWhenUsed="1"/>
-    <w:lsdException w:name="List Continue 2" w:semiHidden="1" w:unhideWhenUsed="1"/>
-    <w:lsdException w:name="List Continue 3" w:semiHidden="1" w:unhideWhenUsed="1"/>
-    <w:lsdException w:name="List Continue 4" w:semiHidden="1" w:unhideWhenUsed="1"/>
-    <w:lsdException w:name="List Continue 5" w:semiHidden="1" w:unhideWhenUsed="1"/>
-    <w:lsdException w:name="Message Header" w:semiHidden="1" w:unhideWhenUsed="1"/>
-    <w:lsdException w:name="Subtitle" w:uiPriority="11" w:qFormat="1"/>
-    <w:lsdException w:name="Salutation" w:semiHidden="1" w:unhideWhenUsed="1"/>
-    <w:lsdException w:name="Date" w:semiHidden="1" w:unhideWhenUsed="1"/>
-    <w:lsdException w:name="Body Text First Indent" w:semiHidden="1" w:unhideWhenUsed="1"/>
-    <w:lsdException w:name="Body Text First Indent 2" w:semiHidden="1" w:unhideWhenUsed="1"/>
-    <w:lsdException w:name="Note Heading" w:semiHidden="1" w:unhideWhenUsed="1"/>
-    <w:lsdException w:name="Body Text 2" w:semiHidden="1" w:unhideWhenUsed="1"/>
-    <w:lsdException w:name="Body Text 3" w:semiHidden="1" w:unhideWhenUsed="1"/>
-    <w:lsdException w:name="Body Text Indent 2" w:semiHidden="1" w:unhideWhenUsed="1"/>
-    <w:lsdException w:name="Body Text Indent 3" w:semiHidden="1" w:unhideWhenUsed="1"/>
-    <w:lsdException w:name="Block Text" w:semiHidden="1" w:unhideWhenUsed="1"/>
-    <w:lsdException w:name="Hyperlink" w:semiHidden="1" w:unhideWhenUsed="1"/>
-    <w:lsdException w:name="FollowedHyperlink" w:semiHidden="1" w:unhideWhenUsed="1"/>
-    <w:lsdException w:name="Strong" w:uiPriority="22" w:qFormat="1"/>
-    <w:lsdException w:name="Emphasis" w:uiPriority="20" w:qFormat="1"/>
-    <w:lsdException w:name="Document Map" w:semiHidden="1" w:unhideWhenUsed="1"/>
-    <w:lsdException w:name="Plain Text" w:semiHidden="1" w:unhideWhenUsed="1"/>
-    <w:lsdException w:name="E-mail Signature" w:semiHidden="1" w:unhideWhenUsed="1"/>
-    <w:lsdException w:name="HTML Top of Form" w:semiHidden="1" w:unhideWhenUsed="1"/>
-    <w:lsdException w:name="HTML Bottom of Form" w:semiHidden="1" w:unhideWhenUsed="1"/>
-    <w:lsdException w:name="Normal (Web)" w:semiHidden="1" w:unhideWhenUsed="1"/>
-    <w:lsdException w:name="HTML Acronym" w:semiHidden="1" w:unhideWhenUsed="1"/>
-    <w:lsdException w:name="HTML Address" w:semiHidden="1" w:unhideWhenUsed="1"/>
-    <w:lsdException w:name="HTML Cite" w:semiHidden="1" w:unhideWhenUsed="1"/>
-    <w:lsdException w:name="HTML Code" w:semiHidden="1" w:unhideWhenUsed="1"/>
-    <w:lsdException w:name="HTML Definition" w:semiHidden="1" w:unhideWhenUsed="1"/>
-    <w:lsdException w:name="HTML Keyboard" w:semiHidden="1" w:unhideWhenUsed="1"/>
-    <w:lsdException w:name="HTML Preformatted" w:semiHidden="1" w:unhideWhenUsed="1"/>
-    <w:lsdException w:name="HTML Sample" w:semiHidden="1" w:unhideWhenUsed="1"/>
-    <w:lsdException w:name="HTML Typewriter" w:semiHidden="1" w:unhideWhenUsed="1"/>
-    <w:lsdException w:name="HTML Variable" w:semiHidden="1" w:unhideWhenUsed="1"/>
-    <w:lsdException w:name="Normal Table" w:semiHidden="1" w:unhideWhenUsed="1"/>
-    <w:lsdException w:name="annotation subject" w:semiHidden="1" w:unhideWhenUsed="1"/>
-    <w:lsdException w:name="No List" w:semiHidden="1" w:unhideWhenUsed="1"/>
-    <w:lsdException w:name="Outline List 1" w:semiHidden="1" w:unhideWhenUsed="1"/>
-    <w:lsdException w:name="Outline List 2" w:semiHidden="1" w:unhideWhenUsed="1"/>
-    <w:lsdException w:name="Outline List 3" w:semiHidden="1" w:unhideWhenUsed="1"/>
-    <w:lsdException w:name="Table Simple 1" w:semiHidden="1" w:unhideWhenUsed="1"/>
-    <w:lsdException w:name="Table Simple 2" w:semiHidden="1" w:unhideWhenUsed="1"/>
-    <w:lsdException w:name="Table Simple 3" w:semiHidden="1" w:unhideWhenUsed="1"/>
-    <w:lsdException w:name="Table Classic 1" w:semiHidden="1" w:unhideWhenUsed="1"/>
-    <w:lsdException w:name="Table Classic 2" w:semiHidden="1" w:unhideWhenUsed="1"/>
-    <w:lsdException w:name="Table Classic 3" w:semiHidden="1" w:unhideWhenUsed="1"/>
-    <w:lsdException w:name="Table Classic 4" w:semiHidden="1" w:unhideWhenUsed="1"/>
-    <w:lsdException w:name="Table Colorful 1" w:semiHidden="1" w:unhideWhenUsed="1"/>
-    <w:lsdException w:name="Table Colorful 2" w:semiHidden="1" w:unhideWhenUsed="1"/>
-    <w:lsdException w:name="Table Colorful 3" w:semiHidden="1" w:unhideWhenUsed="1"/>
-    <w:lsdException w:name="Table Columns 1" w:semiHidden="1" w:unhideWhenUsed="1"/>
-    <w:lsdException w:name="Table Columns 2" w:semiHidden="1" w:unhideWhenUsed="1"/>
-    <w:lsdException w:name="Table Columns 3" w:semiHidden="1" w:unhideWhenUsed="1"/>
-    <w:lsdException w:name="Table Columns 4" w:semiHidden="1" w:unhideWhenUsed="1"/>
-    <w:lsdException w:name="Table Columns 5" w:semiHidden="1" w:unhideWhenUsed="1"/>
-    <w:lsdException w:name="Table Grid 1" w:semiHidden="1" w:unhideWhenUsed="1"/>
-    <w:lsdException w:name="Table Grid 2" w:semiHidden="1" w:unhideWhenUsed="1"/>
-    <w:lsdException w:name="Table Grid 3" w:semiHidden="1" w:unhideWhenUsed="1"/>
-    <w:lsdException w:name="Table Grid 4" w:semiHidden="1" w:unhideWhenUsed="1"/>
-    <w:lsdException w:name="Table Grid 5" w:semiHidden="1" w:unhideWhenUsed="1"/>
-    <w:lsdException w:name="Table Grid 6" w:semiHidden="1" w:unhideWhenUsed="1"/>
-    <w:lsdException w:name="Table Grid 7" w:semiHidden="1" w:unhideWhenUsed="1"/>
-    <w:lsdException w:name="Table Grid 8" w:semiHidden="1" w:unhideWhenUsed="1"/>
-    <w:lsdException w:name="Table List 1" w:semiHidden="1" w:unhideWhenUsed="1"/>
-    <w:lsdException w:name="Table List 2" w:semiHidden="1" w:unhideWhenUsed="1"/>
-    <w:lsdException w:name="Table List 3" w:semiHidden="1" w:unhideWhenUsed="1"/>
-    <w:lsdException w:name="Table List 4" w:semiHidden="1" w:unhideWhenUsed="1"/>
-    <w:lsdException w:name="Table List 5" w:semiHidden="1" w:unhideWhenUsed="1"/>
-    <w:lsdException w:name="Table List 6" w:semiHidden="1" w:unhideWhenUsed="1"/>
-    <w:lsdException w:name="Table List 7" w:semiHidden="1" w:unhideWhenUsed="1"/>
-    <w:lsdException w:name="Table List 8" w:semiHidden="1" w:unhideWhenUsed="1"/>
-    <w:lsdException w:name="Table 3D effects 1" w:semiHidden="1" w:unhideWhenUsed="1"/>
-    <w:lsdException w:name="Table 3D effects 2" w:semiHidden="1" w:unhideWhenUsed="1"/>
-    <w:lsdException w:name="Table 3D effects 3" w:semiHidden="1" w:unhideWhenUsed="1"/>
-    <w:lsdException w:name="Table Contemporary" w:semiHidden="1" w:unhideWhenUsed="1"/>
-    <w:lsdException w:name="Table Elegant" w:semiHidden="1" w:unhideWhenUsed="1"/>
-    <w:lsdException w:name="Table Professional" w:semiHidden="1" w:unhideWhenUsed="1"/>
-    <w:lsdException w:name="Table Subtle 1" w:semiHidden="1" w:unhideWhenUsed="1"/>
-    <w:lsdException w:name="Table Subtle 2" w:semiHidden="1" w:unhideWhenUsed="1"/>
-    <w:lsdException w:name="Table Web 1" w:semiHidden="1" w:unhideWhenUsed="1"/>
-    <w:lsdException w:name="Table Web 2" w:semiHidden="1" w:unhideWhenUsed="1"/>
-    <w:lsdException w:name="Table Web 3" w:semiHidden="1" w:unhideWhenUsed="1"/>
-    <w:lsdException w:name="Balloon Text" w:semiHidden="1" w:unhideWhenUsed="1"/>
-    <w:lsdException w:name="Table Grid" w:uiPriority="39"/>
-    <w:lsdException w:name="Table Theme" w:semiHidden="1" w:unhideWhenUsed="1"/>
-    <w:lsdException w:name="Placeholder Text" w:semiHidden="1"/>
-    <w:lsdException w:name="No Spacing" w:uiPriority="1" w:qFormat="1"/>
-    <w:lsdException w:name="Light Shading" w:uiPriority="60"/>
-    <w:lsdException w:name="Light List" w:uiPriority="61"/>
-    <w:lsdException w:name="Light Grid" w:uiPriority="62"/>
-    <w:lsdException w:name="Medium Shading 1" w:uiPriority="63"/>
-    <w:lsdException w:name="Medium Shading 2" w:uiPriority="64"/>
-    <w:lsdException w:name="Medium List 1" w:uiPriority="65"/>
-    <w:lsdException w:name="Medium List 2" w:uiPriority="66"/>
-    <w:lsdException w:name="Medium Grid 1" w:uiPriority="67"/>
-    <w:lsdException w:name="Medium Grid 2" w:uiPriority="68"/>
-    <w:lsdException w:name="Medium Grid 3" w:uiPriority="69"/>
-    <w:lsdException w:name="Dark List" w:uiPriority="70"/>
-    <w:lsdException w:name="Colorful Shading" w:uiPriority="71"/>
-    <w:lsdException w:name="Colorful List" w:uiPriority="72"/>
-    <w:lsdException w:name="Colorful Grid" w:uiPriority="73"/>
-    <w:lsdException w:name="Light Shading Accent 1" w:uiPriority="60"/>
-    <w:lsdException w:name="Light List Accent 1" w:uiPriority="61"/>
-    <w:lsdException w:name="Light Grid Accent 1" w:uiPriority="62"/>
-    <w:lsdException w:name="Medium Shading 1 Accent 1" w:uiPriority="63"/>
-    <w:lsdException w:name="Medium Shading 2 Accent 1" w:uiPriority="64"/>
-    <w:lsdException w:name="Medium List 1 Accent 1" w:uiPriority="65"/>
-    <w:lsdException w:name="Revision" w:semiHidden="1"/>
-    <w:lsdException w:name="List Paragraph" w:uiPriority="34" w:qFormat="1"/>
-    <w:lsdException w:name="Quote" w:uiPriority="29" w:qFormat="1"/>
-    <w:lsdException w:name="Intense Quote" w:uiPriority="30" w:qFormat="1"/>
-    <w:lsdException w:name="Medium List 2 Accent 1" w:uiPriority="66"/>
-    <w:lsdException w:name="Medium Grid 1 Accent 1" w:uiPriority="67"/>
-    <w:lsdException w:name="Medium Grid 2 Accent 1" w:uiPriority="68"/>
-    <w:lsdException w:name="Medium Grid 3 Accent 1" w:uiPriority="69"/>
-    <w:lsdException w:name="Dark List Accent 1" w:uiPriority="70"/>
-    <w:lsdException w:name="Colorful Shading Accent 1" w:uiPriority="71"/>
-    <w:lsdException w:name="Colorful List Accent 1" w:uiPriority="72"/>
-    <w:lsdException w:name="Colorful Grid Accent 1" w:uiPriority="73"/>
-    <w:lsdException w:name="Light Shading Accent 2" w:uiPriority="60"/>
-    <w:lsdException w:name="Light List Accent 2" w:uiPriority="61"/>
-    <w:lsdException w:name="Light Grid Accent 2" w:uiPriority="62"/>
-    <w:lsdException w:name="Medium Shading 1 Accent 2" w:uiPriority="63"/>
-    <w:lsdException w:name="Medium Shading 2 Accent 2" w:uiPriority="64"/>
-    <w:lsdException w:name="Medium List 1 Accent 2" w:uiPriority="65"/>
-    <w:lsdException w:name="Medium List 2 Accent 2" w:uiPriority="66"/>
-    <w:lsdException w:name="Medium Grid 1 Accent 2" w:uiPriority="67"/>
-    <w:lsdException w:name="Medium Grid 2 Accent 2" w:uiPriority="68"/>
-    <w:lsdException w:name="Medium Grid 3 Accent 2" w:uiPriority="69"/>
-    <w:lsdException w:name="Dark List Accent 2" w:uiPriority="70"/>
-    <w:lsdException w:name="Colorful Shading Accent 2" w:uiPriority="71"/>
-    <w:lsdException w:name="Colorful List Accent 2" w:uiPriority="72"/>
-    <w:lsdException w:name="Colorful Grid Accent 2" w:uiPriority="73"/>
-    <w:lsdException w:name="Light Shading Accent 3" w:uiPriority="60"/>
-    <w:lsdException w:name="Light List Accent 3" w:uiPriority="61"/>
-    <w:lsdException w:name="Light Grid Accent 3" w:uiPriority="62"/>
-    <w:lsdException w:name="Medium Shading 1 Accent 3" w:uiPriority="63"/>
-    <w:lsdException w:name="Medium Shading 2 Accent 3" w:uiPriority="64"/>
-    <w:lsdException w:name="Medium List 1 Accent 3" w:uiPriority="65"/>
-    <w:lsdException w:name="Medium List 2 Accent 3" w:uiPriority="66"/>
-    <w:lsdException w:name="Medium Grid 1 Accent 3" w:uiPriority="67"/>
-    <w:lsdException w:name="Medium Grid 2 Accent 3" w:uiPriority="68"/>
-    <w:lsdException w:name="Medium Grid 3 Accent 3" w:uiPriority="69"/>
-    <w:lsdException w:name="Dark List Accent 3" w:uiPriority="70"/>
-    <w:lsdException w:name="Colorful Shading Accent 3" w:uiPriority="71"/>
-    <w:lsdException w:name="Colorful List Accent 3" w:uiPriority="72"/>
-    <w:lsdException w:name="Colorful Grid Accent 3" w:uiPriority="73"/>
-    <w:lsdException w:name="Light Shading Accent 4" w:uiPriority="60"/>
-    <w:lsdException w:name="Light List Accent 4" w:uiPriority="61"/>
-    <w:lsdException w:name="Light Grid Accent 4" w:uiPriority="62"/>
-    <w:lsdException w:name="Medium Shading 1 Accent 4" w:uiPriority="63"/>
-    <w:lsdException w:name="Medium Shading 2 Accent 4" w:uiPriority="64"/>
-    <w:lsdException w:name="Medium List 1 Accent 4" w:uiPriority="65"/>
-    <w:lsdException w:name="Medium List 2 Accent 4" w:uiPriority="66"/>
-    <w:lsdException w:name="Medium Grid 1 Accent 4" w:uiPriority="67"/>
-    <w:lsdException w:name="Medium Grid 2 Accent 4" w:uiPriority="68"/>
-    <w:lsdException w:name="Medium Grid 3 Accent 4" w:uiPriority="69"/>
-    <w:lsdException w:name="Dark List Accent 4" w:uiPriority="70"/>
-    <w:lsdException w:name="Colorful Shading Accent 4" w:uiPriority="71"/>
-    <w:lsdException w:name="Colorful List Accent 4" w:uiPriority="72"/>
-    <w:lsdException w:name="Colorful Grid Accent 4" w:uiPriority="73"/>
-    <w:lsdException w:name="Light Shading Accent 5" w:uiPriority="60"/>
-    <w:lsdException w:name="Light List Accent 5" w:uiPriority="61"/>
-    <w:lsdException w:name="Light Grid Accent 5" w:uiPriority="62"/>
-    <w:lsdException w:name="Medium Shading 1 Accent 5" w:uiPriority="63"/>
-    <w:lsdException w:name="Medium Shading 2 Accent 5" w:uiPriority="64"/>
-    <w:lsdException w:name="Medium List 1 Accent 5" w:uiPriority="65"/>
-    <w:lsdException w:name="Medium List 2 Accent 5" w:uiPriority="66"/>
-    <w:lsdException w:name="Medium Grid 1 Accent 5" w:uiPriority="67"/>
-    <w:lsdException w:name="Medium Grid 2 Accent 5" w:uiPriority="68"/>
-    <w:lsdException w:name="Medium Grid 3 Accent 5" w:uiPriority="69"/>
-    <w:lsdException w:name="Dark List Accent 5" w:uiPriority="70"/>
-    <w:lsdException w:name="Colorful Shading Accent 5" w:uiPriority="71"/>
-    <w:lsdException w:name="Colorful List Accent 5" w:uiPriority="72"/>
-    <w:lsdException w:name="Colorful Grid Accent 5" w:uiPriority="73"/>
-    <w:lsdException w:name="Light Shading Accent 6" w:uiPriority="60"/>
-    <w:lsdException w:name="Light List Accent 6" w:uiPriority="61"/>
-    <w:lsdException w:name="Light Grid Accent 6" w:uiPriority="62"/>
-    <w:lsdException w:name="Medium Shading 1 Accent 6" w:uiPriority="63"/>
-    <w:lsdException w:name="Medium Shading 2 Accent 6" w:uiPriority="64"/>
-    <w:lsdException w:name="Medium List 1 Accent 6" w:uiPriority="65"/>
-    <w:lsdException w:name="Medium List 2 Accent 6" w:uiPriority="66"/>
-    <w:lsdException w:name="Medium Grid 1 Accent 6" w:uiPriority="67"/>
-    <w:lsdException w:name="Medium Grid 2 Accent 6" w:uiPriority="68"/>
-    <w:lsdException w:name="Medium Grid 3 Accent 6" w:uiPriority="69"/>
-    <w:lsdException w:name="Dark List Accent 6" w:uiPriority="70"/>
-    <w:lsdException w:name="Colorful Shading Accent 6" w:uiPriority="71"/>
-    <w:lsdException w:name="Colorful List Accent 6" w:uiPriority="72"/>
-    <w:lsdException w:name="Colorful Grid Accent 6" w:uiPriority="73"/>
-    <w:lsdException w:name="Subtle Emphasis" w:uiPriority="19" w:qFormat="1"/>
-    <w:lsdException w:name="Intense Emphasis" w:uiPriority="21" w:qFormat="1"/>
-    <w:lsdException w:name="Subtle Reference" w:uiPriority="31" w:qFormat="1"/>
-    <w:lsdException w:name="Intense Reference" w:uiPriority="32" w:qFormat="1"/>
-    <w:lsdException w:name="Book Title" w:uiPriority="33" w:qFormat="1"/>
-    <w:lsdException w:name="Bibliography" w:semiHidden="1" w:uiPriority="37" w:unhideWhenUsed="1"/>
-    <w:lsdException w:name="TOC Heading" w:semiHidden="1" w:uiPriority="39" w:unhideWhenUsed="1" w:qFormat="1"/>
-    <w:lsdException w:name="Plain Table 1" w:uiPriority="41"/>
-    <w:lsdException w:name="Plain Table 2" w:uiPriority="42"/>
-    <w:lsdException w:name="Plain Table 3" w:uiPriority="43"/>
-    <w:lsdException w:name="Plain Table 4" w:uiPriority="44"/>
-    <w:lsdException w:name="Plain Table 5" w:uiPriority="45"/>
-    <w:lsdException w:name="Grid Table Light" w:uiPriority="40"/>
-    <w:lsdException w:name="Grid Table 1 Light" w:uiPriority="46"/>
-    <w:lsdException w:name="Grid Table 2" w:uiPriority="47"/>
-    <w:lsdException w:name="Grid Table 3" w:uiPriority="48"/>
-    <w:lsdException w:name="Grid Table 4" w:uiPriority="49"/>
-    <w:lsdException w:name="Grid Table 5 Dark" w:uiPriority="50"/>
-    <w:lsdException w:name="Grid Table 6 Colorful" w:uiPriority="51"/>
-    <w:lsdException w:name="Grid Table 7 Colorful" w:uiPriority="52"/>
-    <w:lsdException w:name="Grid Table 1 Light Accent 1" w:uiPriority="46"/>
-    <w:lsdException w:name="Grid Table 2 Accent 1" w:uiPriority="47"/>
-    <w:lsdException w:name="Grid Table 3 Accent 1" w:uiPriority="48"/>
-    <w:lsdException w:name="Grid Table 4 Accent 1" w:uiPriority="49"/>
-    <w:lsdException w:name="Grid Table 5 Dark Accent 1" w:uiPriority="50"/>
-    <w:lsdException w:name="Grid Table 6 Colorful Accent 1" w:uiPriority="51"/>
-    <w:lsdException w:name="Grid Table 7 Colorful Accent 1" w:uiPriority="52"/>
-    <w:lsdException w:name="Grid Table 1 Light Accent 2" w:uiPriority="46"/>
-    <w:lsdException w:name="Grid Table 2 Accent 2" w:uiPriority="47"/>
-    <w:lsdException w:name="Grid Table 3 Accent 2" w:uiPriority="48"/>
-    <w:lsdException w:name="Grid Table 4 Accent 2" w:uiPriority="49"/>
-    <w:lsdException w:name="Grid Table 5 Dark Accent 2" w:uiPriority="50"/>
-    <w:lsdException w:name="Grid Table 6 Colorful Accent 2" w:uiPriority="51"/>
-    <w:lsdException w:name="Grid Table 7 Colorful Accent 2" w:uiPriority="52"/>
-    <w:lsdException w:name="Grid Table 1 Light Accent 3" w:uiPriority="46"/>
-    <w:lsdException w:name="Grid Table 2 Accent 3" w:uiPriority="47"/>
-    <w:lsdException w:name="Grid Table 3 Accent 3" w:uiPriority="48"/>
-    <w:lsdException w:name="Grid Table 4 Accent 3" w:uiPriority="49"/>
-    <w:lsdException w:name="Grid Table 5 Dark Accent 3" w:uiPriority="50"/>
-    <w:lsdException w:name="Grid Table 6 Colorful Accent 3" w:uiPriority="51"/>
-    <w:lsdException w:name="Grid Table 7 Colorful Accent 3" w:uiPriority="52"/>
-    <w:lsdException w:name="Grid Table 1 Light Accent 4" w:uiPriority="46"/>
-    <w:lsdException w:name="Grid Table 2 Accent 4" w:uiPriority="47"/>
-    <w:lsdException w:name="Grid Table 3 Accent 4" w:uiPriority="48"/>
-    <w:lsdException w:name="Grid Table 4 Accent 4" w:uiPriority="49"/>
-    <w:lsdException w:name="Grid Table 5 Dark Accent 4" w:uiPriority="50"/>
-    <w:lsdException w:name="Grid Table 6 Colorful Accent 4" w:uiPriority="51"/>
-    <w:lsdException w:name="Grid Table 7 Colorful Accent 4" w:uiPriority="52"/>
-    <w:lsdException w:name="Grid Table 1 Light Accent 5" w:uiPriority="46"/>
-    <w:lsdException w:name="Grid Table 2 Accent 5" w:uiPriority="47"/>
-    <w:lsdException w:name="Grid Table 3 Accent 5" w:uiPriority="48"/>
-    <w:lsdException w:name="Grid Table 4 Accent 5" w:uiPriority="49"/>
-    <w:lsdException w:name="Grid Table 5 Dark Accent 5" w:uiPriority="50"/>
-    <w:lsdException w:name="Grid Table 6 Colorful Accent 5" w:uiPriority="51"/>
-    <w:lsdException w:name="Grid Table 7 Colorful Accent 5" w:uiPriority="52"/>
-    <w:lsdException w:name="Grid Table 1 Light Accent 6" w:uiPriority="46"/>
-    <w:lsdException w:name="Grid Table 2 Accent 6" w:uiPriority="47"/>
-    <w:lsdException w:name="Grid Table 3 Accent 6" w:uiPriority="48"/>
-    <w:lsdException w:name="Grid Table 4 Accent 6" w:uiPriority="49"/>
-    <w:lsdException w:name="Grid Table 5 Dark Accent 6" w:uiPriority="50"/>
-    <w:lsdException w:name="Grid Table 6 Colorful Accent 6" w:uiPriority="51"/>
-    <w:lsdException w:name="Grid Table 7 Colorful Accent 6" w:uiPriority="52"/>
-    <w:lsdException w:name="List Table 1 Light" w:uiPriority="46"/>
-    <w:lsdException w:name="List Table 2" w:uiPriority="47"/>
-    <w:lsdException w:name="List Table 3" w:uiPriority="48"/>
-    <w:lsdException w:name="List Table 4" w:uiPriority="49"/>
-    <w:lsdException w:name="List Table 5 Dark" w:uiPriority="50"/>
-    <w:lsdException w:name="List Table 6 Colorful" w:uiPriority="51"/>
-    <w:lsdException w:name="List Table 7 Colorful" w:uiPriority="52"/>
-    <w:lsdException w:name="List Table 1 Light Accent 1" w:uiPriority="46"/>
-    <w:lsdException w:name="List Table 2 Accent 1" w:uiPriority="47"/>
-    <w:lsdException w:name="List Table 3 Accent 1" w:uiPriority="48"/>
-    <w:lsdException w:name="List Table 4 Accent 1" w:uiPriority="49"/>
-    <w:lsdException w:name="List Table 5 Dark Accent 1" w:uiPriority="50"/>
-    <w:lsdException w:name="List Table 6 Colorful Accent 1" w:uiPriority="51"/>
-    <w:lsdException w:name="List Table 7 Colorful Accent 1" w:uiPriority="52"/>
-    <w:lsdException w:name="List Table 1 Light Accent 2" w:uiPriority="46"/>
-    <w:lsdException w:name="List Table 2 Accent 2" w:uiPriority="47"/>
-    <w:lsdException w:name="List Table 3 Accent 2" w:uiPriority="48"/>
-    <w:lsdException w:name="List Table 4 Accent 2" w:uiPriority="49"/>
-    <w:lsdException w:name="List Table 5 Dark Accent 2" w:uiPriority="50"/>
-    <w:lsdException w:name="List Table 6 Colorful Accent 2" w:uiPriority="51"/>
-    <w:lsdException w:name="List Table 7 Colorful Accent 2" w:uiPriority="52"/>
-    <w:lsdException w:name="List Table 1 Light Accent 3" w:uiPriority="46"/>
-    <w:lsdException w:name="List Table 2 Accent 3" w:uiPriority="47"/>
-    <w:lsdException w:name="List Table 3 Accent 3" w:uiPriority="48"/>
-    <w:lsdException w:name="List Table 4 Accent 3" w:uiPriority="49"/>
-    <w:lsdException w:name="List Table 5 Dark Accent 3" w:uiPriority="50"/>
-    <w:lsdException w:name="List Table 6 Colorful Accent 3" w:uiPriority="51"/>
-    <w:lsdException w:name="List Table 7 Colorful Accent 3" w:uiPriority="52"/>
-    <w:lsdException w:name="List Table 1 Light Accent 4" w:uiPriority="46"/>
-    <w:lsdException w:name="List Table 2 Accent 4" w:uiPriority="47"/>
-    <w:lsdException w:name="List Table 3 Accent 4" w:uiPriority="48"/>
-    <w:lsdException w:name="List Table 4 Accent 4" w:uiPriority="49"/>
-    <w:lsdException w:name="List Table 5 Dark Accent 4" w:uiPriority="50"/>
-    <w:lsdException w:name="List Table 6 Colorful Accent 4" w:uiPriority="51"/>
-    <w:lsdException w:name="List Table 7 Colorful Accent 4" w:uiPriority="52"/>
-    <w:lsdException w:name="List Table 1 Light Accent 5" w:uiPriority="46"/>
-    <w:lsdException w:name="List Table 2 Accent 5" w:uiPriority="47"/>
-    <w:lsdException w:name="List Table 3 Accent 5" w:uiPriority="48"/>
-    <w:lsdException w:name="List Table 4 Accent 5" w:uiPriority="49"/>
-    <w:lsdException w:name="List Table 5 Dark Accent 5" w:uiPriority="50"/>
-    <w:lsdException w:name="List Table 6 Colorful Accent 5" w:uiPriority="51"/>
-    <w:lsdException w:name="List Table 7 Colorful Accent 5" w:uiPriority="52"/>
-    <w:lsdException w:name="List Table 1 Light Accent 6" w:uiPriority="46"/>
-    <w:lsdException w:name="List Table 2 Accent 6" w:uiPriority="47"/>
-    <w:lsdException w:name="List Table 3 Accent 6" w:uiPriority="48"/>
-    <w:lsdException w:name="List Table 4 Accent 6" w:uiPriority="49"/>
-    <w:lsdException w:name="List Table 5 Dark Accent 6" w:uiPriority="50"/>
-    <w:lsdException w:name="List Table 6 Colorful Accent 6" w:uiPriority="51"/>
-    <w:lsdException w:name="List Table 7 Colorful Accent 6" w:uiPriority="52"/>
+  <w:latentStyles w:defLockedState="0" w:defUIPriority="99" w:defSemiHidden="1" w:defUnhideWhenUsed="1" w:defQFormat="0" w:count="276">
+    <w:lsdException w:name="Normal" w:semiHidden="0" w:uiPriority="0" w:unhideWhenUsed="0" w:qFormat="1"/>
+    <w:lsdException w:name="heading 1" w:semiHidden="0" w:uiPriority="9" w:unhideWhenUsed="0" w:qFormat="1"/>
+    <w:lsdException w:name="heading 2" w:uiPriority="9" w:qFormat="1"/>
+    <w:lsdException w:name="heading 3" w:uiPriority="9" w:qFormat="1"/>
+    <w:lsdException w:name="heading 4" w:uiPriority="9" w:qFormat="1"/>
+    <w:lsdException w:name="heading 5" w:uiPriority="9" w:qFormat="1"/>
+    <w:lsdException w:name="heading 6" w:uiPriority="9" w:qFormat="1"/>
+    <w:lsdException w:name="heading 7" w:uiPriority="9" w:qFormat="1"/>
+    <w:lsdException w:name="heading 8" w:uiPriority="9" w:qFormat="1"/>
+    <w:lsdException w:name="heading 9" w:uiPriority="9" w:qFormat="1"/>
+    <w:lsdException w:name="toc 1" w:uiPriority="39"/>
+    <w:lsdException w:name="toc 2" w:uiPriority="39"/>
+    <w:lsdException w:name="toc 3" w:uiPriority="39"/>
+    <w:lsdException w:name="toc 4" w:uiPriority="39"/>
+    <w:lsdException w:name="toc 5" w:uiPriority="39"/>
+    <w:lsdException w:name="toc 6" w:uiPriority="39"/>
+    <w:lsdException w:name="toc 7" w:uiPriority="39"/>
+    <w:lsdException w:name="toc 8" w:uiPriority="39"/>
+    <w:lsdException w:name="toc 9" w:uiPriority="39"/>
+    <w:lsdException w:name="caption" w:uiPriority="35" w:qFormat="1"/>
+    <w:lsdException w:name="Title" w:semiHidden="0" w:uiPriority="10" w:unhideWhenUsed="0" w:qFormat="1"/>
+    <w:lsdException w:name="Default Paragraph Font" w:uiPriority="1"/>
+    <w:lsdException w:name="Subtitle" w:semiHidden="0" w:uiPriority="11" w:unhideWhenUsed="0" w:qFormat="1"/>
+    <w:lsdException w:name="Strong" w:semiHidden="0" w:uiPriority="22" w:unhideWhenUsed="0" w:qFormat="1"/>
+    <w:lsdException w:name="Emphasis" w:semiHidden="0" w:uiPriority="20" w:unhideWhenUsed="0" w:qFormat="1"/>
+    <w:lsdException w:name="Table Grid" w:semiHidden="0" w:uiPriority="39" w:unhideWhenUsed="0"/>
+    <w:lsdException w:name="Note Level 1" w:semiHidden="0" w:unhideWhenUsed="0"/>
+    <w:lsdException w:name="Note Level 2" w:semiHidden="0" w:unhideWhenUsed="0"/>
+    <w:lsdException w:name="Note Level 3" w:semiHidden="0" w:unhideWhenUsed="0"/>
+    <w:lsdException w:name="Note Level 4" w:semiHidden="0" w:unhideWhenUsed="0"/>
+    <w:lsdException w:name="Note Level 5" w:semiHidden="0" w:unhideWhenUsed="0"/>
+    <w:lsdException w:name="Note Level 6" w:semiHidden="0" w:unhideWhenUsed="0"/>
+    <w:lsdException w:name="Note Level 7" w:semiHidden="0" w:unhideWhenUsed="0"/>
+    <w:lsdException w:name="Note Level 8" w:semiHidden="0" w:unhideWhenUsed="0"/>
+    <w:lsdException w:name="Note Level 9" w:semiHidden="0" w:unhideWhenUsed="0"/>
+    <w:lsdException w:name="Placeholder Text" w:unhideWhenUsed="0"/>
+    <w:lsdException w:name="No Spacing" w:semiHidden="0" w:uiPriority="1" w:unhideWhenUsed="0" w:qFormat="1"/>
+    <w:lsdException w:name="Light Shading" w:semiHidden="0" w:uiPriority="60" w:unhideWhenUsed="0"/>
+    <w:lsdException w:name="Light List" w:semiHidden="0" w:uiPriority="61" w:unhideWhenUsed="0"/>
+    <w:lsdException w:name="Light Grid" w:semiHidden="0" w:uiPriority="62" w:unhideWhenUsed="0"/>
+    <w:lsdException w:name="Medium Shading 1" w:semiHidden="0" w:uiPriority="63" w:unhideWhenUsed="0"/>
+    <w:lsdException w:name="Medium Shading 2" w:semiHidden="0" w:uiPriority="64" w:unhideWhenUsed="0"/>
+    <w:lsdException w:name="Medium List 1" w:semiHidden="0" w:uiPriority="65" w:unhideWhenUsed="0"/>
+    <w:lsdException w:name="Medium List 2" w:semiHidden="0" w:uiPriority="66" w:unhideWhenUsed="0"/>
+    <w:lsdException w:name="Medium Grid 1" w:semiHidden="0" w:uiPriority="67" w:unhideWhenUsed="0"/>
+    <w:lsdException w:name="Medium Grid 2" w:semiHidden="0" w:uiPriority="68" w:unhideWhenUsed="0"/>
+    <w:lsdException w:name="Medium Grid 3" w:semiHidden="0" w:uiPriority="69" w:unhideWhenUsed="0"/>
+    <w:lsdException w:name="Dark List" w:semiHidden="0" w:uiPriority="70" w:unhideWhenUsed="0"/>
+    <w:lsdException w:name="Colorful Shading" w:semiHidden="0" w:uiPriority="71" w:unhideWhenUsed="0"/>
+    <w:lsdException w:name="Colorful List" w:semiHidden="0" w:uiPriority="72" w:unhideWhenUsed="0"/>
+    <w:lsdException w:name="Colorful Grid" w:semiHidden="0" w:uiPriority="73" w:unhideWhenUsed="0"/>
+    <w:lsdException w:name="Light Shading Accent 1" w:semiHidden="0" w:uiPriority="60" w:unhideWhenUsed="0"/>
+    <w:lsdException w:name="Light List Accent 1" w:semiHidden="0" w:uiPriority="61" w:unhideWhenUsed="0"/>
+    <w:lsdException w:name="Light Grid Accent 1" w:semiHidden="0" w:uiPriority="62" w:unhideWhenUsed="0"/>
+    <w:lsdException w:name="Medium Shading 1 Accent 1" w:semiHidden="0" w:uiPriority="63" w:unhideWhenUsed="0"/>
+    <w:lsdException w:name="Medium Shading 2 Accent 1" w:semiHidden="0" w:uiPriority="64" w:unhideWhenUsed="0"/>
+    <w:lsdException w:name="Medium List 1 Accent 1" w:semiHidden="0" w:uiPriority="65" w:unhideWhenUsed="0"/>
+    <w:lsdException w:name="Revision" w:unhideWhenUsed="0"/>
+    <w:lsdException w:name="List Paragraph" w:semiHidden="0" w:uiPriority="34" w:unhideWhenUsed="0" w:qFormat="1"/>
+    <w:lsdException w:name="Quote" w:semiHidden="0" w:uiPriority="29" w:unhideWhenUsed="0" w:qFormat="1"/>
+    <w:lsdException w:name="Intense Quote" w:semiHidden="0" w:uiPriority="30" w:unhideWhenUsed="0" w:qFormat="1"/>
+    <w:lsdException w:name="Medium List 2 Accent 1" w:semiHidden="0" w:uiPriority="66" w:unhideWhenUsed="0"/>
+    <w:lsdException w:name="Medium Grid 1 Accent 1" w:semiHidden="0" w:uiPriority="67" w:unhideWhenUsed="0"/>
+    <w:lsdException w:name="Medium Grid 2 Accent 1" w:semiHidden="0" w:uiPriority="68" w:unhideWhenUsed="0"/>
+    <w:lsdException w:name="Medium Grid 3 Accent 1" w:semiHidden="0" w:uiPriority="69" w:unhideWhenUsed="0"/>
+    <w:lsdException w:name="Dark List Accent 1" w:semiHidden="0" w:uiPriority="70" w:unhideWhenUsed="0"/>
+    <w:lsdException w:name="Colorful Shading Accent 1" w:semiHidden="0" w:uiPriority="71" w:unhideWhenUsed="0"/>
+    <w:lsdException w:name="Colorful List Accent 1" w:semiHidden="0" w:uiPriority="72" w:unhideWhenUsed="0"/>
+    <w:lsdException w:name="Colorful Grid Accent 1" w:semiHidden="0" w:uiPriority="73" w:unhideWhenUsed="0"/>
+    <w:lsdException w:name="Light Shading Accent 2" w:semiHidden="0" w:uiPriority="60" w:unhideWhenUsed="0"/>
+    <w:lsdException w:name="Light List Accent 2" w:semiHidden="0" w:uiPriority="61" w:unhideWhenUsed="0"/>
+    <w:lsdException w:name="Light Grid Accent 2" w:semiHidden="0" w:uiPriority="62" w:unhideWhenUsed="0"/>
+    <w:lsdException w:name="Medium Shading 1 Accent 2" w:semiHidden="0" w:uiPriority="63" w:unhideWhenUsed="0"/>
+    <w:lsdException w:name="Medium Shading 2 Accent 2" w:semiHidden="0" w:uiPriority="64" w:unhideWhenUsed="0"/>
+    <w:lsdException w:name="Medium List 1 Accent 2" w:semiHidden="0" w:uiPriority="65" w:unhideWhenUsed="0"/>
+    <w:lsdException w:name="Medium List 2 Accent 2" w:semiHidden="0" w:uiPriority="66" w:unhideWhenUsed="0"/>
+    <w:lsdException w:name="Medium Grid 1 Accent 2" w:semiHidden="0" w:uiPriority="67" w:unhideWhenUsed="0"/>
+    <w:lsdException w:name="Medium Grid 2 Accent 2" w:semiHidden="0" w:uiPriority="68" w:unhideWhenUsed="0"/>
+    <w:lsdException w:name="Medium Grid 3 Accent 2" w:semiHidden="0" w:uiPriority="69" w:unhideWhenUsed="0"/>
+    <w:lsdException w:name="Dark List Accent 2" w:semiHidden="0" w:uiPriority="70" w:unhideWhenUsed="0"/>
+    <w:lsdException w:name="Colorful Shading Accent 2" w:semiHidden="0" w:uiPriority="71" w:unhideWhenUsed="0"/>
+    <w:lsdException w:name="Colorful List Accent 2" w:semiHidden="0" w:uiPriority="72" w:unhideWhenUsed="0"/>
+    <w:lsdException w:name="Colorful Grid Accent 2" w:semiHidden="0" w:uiPriority="73" w:unhideWhenUsed="0"/>
+    <w:lsdException w:name="Light Shading Accent 3" w:semiHidden="0" w:uiPriority="60" w:unhideWhenUsed="0"/>
+    <w:lsdException w:name="Light List Accent 3" w:semiHidden="0" w:uiPriority="61" w:unhideWhenUsed="0"/>
+    <w:lsdException w:name="Light Grid Accent 3" w:semiHidden="0" w:uiPriority="62" w:unhideWhenUsed="0"/>
+    <w:lsdException w:name="Medium Shading 1 Accent 3" w:semiHidden="0" w:uiPriority="63" w:unhideWhenUsed="0"/>
+    <w:lsdException w:name="Medium Shading 2 Accent 3" w:semiHidden="0" w:uiPriority="64" w:unhideWhenUsed="0"/>
+    <w:lsdException w:name="Medium List 1 Accent 3" w:semiHidden="0" w:uiPriority="65" w:unhideWhenUsed="0"/>
+    <w:lsdException w:name="Medium List 2 Accent 3" w:semiHidden="0" w:uiPriority="66" w:unhideWhenUsed="0"/>
+    <w:lsdException w:name="Medium Grid 1 Accent 3" w:semiHidden="0" w:uiPriority="67" w:unhideWhenUsed="0"/>
+    <w:lsdException w:name="Medium Grid 2 Accent 3" w:semiHidden="0" w:uiPriority="68" w:unhideWhenUsed="0"/>
+    <w:lsdException w:name="Medium Grid 3 Accent 3" w:semiHidden="0" w:uiPriority="69" w:unhideWhenUsed="0"/>
+    <w:lsdException w:name="Dark List Accent 3" w:semiHidden="0" w:uiPriority="70" w:unhideWhenUsed="0"/>
+    <w:lsdException w:name="Colorful Shading Accent 3" w:semiHidden="0" w:uiPriority="71" w:unhideWhenUsed="0"/>
+    <w:lsdException w:name="Colorful List Accent 3" w:semiHidden="0" w:uiPriority="72" w:unhideWhenUsed="0"/>
+    <w:lsdException w:name="Colorful Grid Accent 3" w:semiHidden="0" w:uiPriority="73" w:unhideWhenUsed="0"/>
+    <w:lsdException w:name="Light Shading Accent 4" w:semiHidden="0" w:uiPriority="60" w:unhideWhenUsed="0"/>
+    <w:lsdException w:name="Light List Accent 4" w:semiHidden="0" w:uiPriority="61" w:unhideWhenUsed="0"/>
+    <w:lsdException w:name="Light Grid Accent 4" w:semiHidden="0" w:uiPriority="62" w:unhideWhenUsed="0"/>
+    <w:lsdException w:name="Medium Shading 1 Accent 4" w:semiHidden="0" w:uiPriority="63" w:unhideWhenUsed="0"/>
+    <w:lsdException w:name="Medium Shading 2 Accent 4" w:semiHidden="0" w:uiPriority="64" w:unhideWhenUsed="0"/>
+    <w:lsdException w:name="Medium List 1 Accent 4" w:semiHidden="0" w:uiPriority="65" w:unhideWhenUsed="0"/>
+    <w:lsdException w:name="Medium List 2 Accent 4" w:semiHidden="0" w:uiPriority="66" w:unhideWhenUsed="0"/>
+    <w:lsdException w:name="Medium Grid 1 Accent 4" w:semiHidden="0" w:uiPriority="67" w:unhideWhenUsed="0"/>
+    <w:lsdException w:name="Medium Grid 2 Accent 4" w:semiHidden="0" w:uiPriority="68" w:unhideWhenUsed="0"/>
+    <w:lsdException w:name="Medium Grid 3 Accent 4" w:semiHidden="0" w:uiPriority="69" w:unhideWhenUsed="0"/>
+    <w:lsdException w:name="Dark List Accent 4" w:semiHidden="0" w:uiPriority="70" w:unhideWhenUsed="0"/>
+    <w:lsdException w:name="Colorful Shading Accent 4" w:semiHidden="0" w:uiPriority="71" w:unhideWhenUsed="0"/>
+    <w:lsdException w:name="Colorful List Accent 4" w:semiHidden="0" w:uiPriority="72" w:unhideWhenUsed="0"/>
+    <w:lsdException w:name="Colorful Grid Accent 4" w:semiHidden="0" w:uiPriority="73" w:unhideWhenUsed="0"/>
+    <w:lsdException w:name="Light Shading Accent 5" w:semiHidden="0" w:uiPriority="60" w:unhideWhenUsed="0"/>
+    <w:lsdException w:name="Light List Accent 5" w:semiHidden="0" w:uiPriority="61" w:unhideWhenUsed="0"/>
+    <w:lsdException w:name="Light Grid Accent 5" w:semiHidden="0" w:uiPriority="62" w:unhideWhenUsed="0"/>
+    <w:lsdException w:name="Medium Shading 1 Accent 5" w:semiHidden="0" w:uiPriority="63" w:unhideWhenUsed="0"/>
+    <w:lsdException w:name="Medium Shading 2 Accent 5" w:semiHidden="0" w:uiPriority="64" w:unhideWhenUsed="0"/>
+    <w:lsdException w:name="Medium List 1 Accent 5" w:semiHidden="0" w:uiPriority="65" w:unhideWhenUsed="0"/>
+    <w:lsdException w:name="Medium List 2 Accent 5" w:semiHidden="0" w:uiPriority="66" w:unhideWhenUsed="0"/>
+    <w:lsdException w:name="Medium Grid 1 Accent 5" w:semiHidden="0" w:uiPriority="67" w:unhideWhenUsed="0"/>
+    <w:lsdException w:name="Medium Grid 2 Accent 5" w:semiHidden="0" w:uiPriority="68" w:unhideWhenUsed="0"/>
+    <w:lsdException w:name="Medium Grid 3 Accent 5" w:semiHidden="0" w:uiPriority="69" w:unhideWhenUsed="0"/>
+    <w:lsdException w:name="Dark List Accent 5" w:semiHidden="0" w:uiPriority="70" w:unhideWhenUsed="0"/>
+    <w:lsdException w:name="Colorful Shading Accent 5" w:semiHidden="0" w:uiPriority="71" w:unhideWhenUsed="0"/>
+    <w:lsdException w:name="Colorful List Accent 5" w:semiHidden="0" w:uiPriority="72" w:unhideWhenUsed="0"/>
+    <w:lsdException w:name="Colorful Grid Accent 5" w:semiHidden="0" w:uiPriority="73" w:unhideWhenUsed="0"/>
+    <w:lsdException w:name="Light Shading Accent 6" w:semiHidden="0" w:uiPriority="60" w:unhideWhenUsed="0"/>
+    <w:lsdException w:name="Light List Accent 6" w:semiHidden="0" w:uiPriority="61" w:unhideWhenUsed="0"/>
+    <w:lsdException w:name="Light Grid Accent 6" w:semiHidden="0" w:uiPriority="62" w:unhideWhenUsed="0"/>
+    <w:lsdException w:name="Medium Shading 1 Accent 6" w:semiHidden="0" w:uiPriority="63" w:unhideWhenUsed="0"/>
+    <w:lsdException w:name="Medium Shading 2 Accent 6" w:semiHidden="0" w:uiPriority="64" w:unhideWhenUsed="0"/>
+    <w:lsdException w:name="Medium List 1 Accent 6" w:semiHidden="0" w:uiPriority="65" w:unhideWhenUsed="0"/>
+    <w:lsdException w:name="Medium List 2 Accent 6" w:semiHidden="0" w:uiPriority="66" w:unhideWhenUsed="0"/>
+    <w:lsdException w:name="Medium Grid 1 Accent 6" w:semiHidden="0" w:uiPriority="67" w:unhideWhenUsed="0"/>
+    <w:lsdException w:name="Medium Grid 2 Accent 6" w:semiHidden="0" w:uiPriority="68" w:unhideWhenUsed="0"/>
+    <w:lsdException w:name="Medium Grid 3 Accent 6" w:semiHidden="0" w:uiPriority="69" w:unhideWhenUsed="0"/>
+    <w:lsdException w:name="Dark List Accent 6" w:semiHidden="0" w:uiPriority="70" w:unhideWhenUsed="0"/>
+    <w:lsdException w:name="Colorful Shading Accent 6" w:semiHidden="0" w:uiPriority="71" w:unhideWhenUsed="0"/>
+    <w:lsdException w:name="Colorful List Accent 6" w:semiHidden="0" w:uiPriority="72" w:unhideWhenUsed="0"/>
+    <w:lsdException w:name="Colorful Grid Accent 6" w:semiHidden="0" w:uiPriority="73" w:unhideWhenUsed="0"/>
+    <w:lsdException w:name="Subtle Emphasis" w:semiHidden="0" w:uiPriority="19" w:unhideWhenUsed="0" w:qFormat="1"/>
+    <w:lsdException w:name="Intense Emphasis" w:semiHidden="0" w:uiPriority="21" w:unhideWhenUsed="0" w:qFormat="1"/>
+    <w:lsdException w:name="Subtle Reference" w:semiHidden="0" w:uiPriority="31" w:unhideWhenUsed="0" w:qFormat="1"/>
+    <w:lsdException w:name="Intense Reference" w:semiHidden="0" w:uiPriority="32" w:unhideWhenUsed="0" w:qFormat="1"/>
+    <w:lsdException w:name="Book Title" w:semiHidden="0" w:uiPriority="33" w:unhideWhenUsed="0" w:qFormat="1"/>
+    <w:lsdException w:name="Bibliography" w:uiPriority="37"/>
+    <w:lsdException w:name="TOC Heading" w:uiPriority="39" w:qFormat="1"/>
   </w:latentStyles>
   <w:style w:type="paragraph" w:default="1" w:styleId="Normal">
     <w:name w:val="Normal"/>
@@ -821,6 +704,345 @@
       <w:ind w:left="720"/>
       <w:contextualSpacing/>
     </w:pPr>
+  </w:style>
+  <w:style w:type="paragraph" w:styleId="BalloonText">
+    <w:name w:val="Balloon Text"/>
+    <w:basedOn w:val="Normal"/>
+    <w:link w:val="BalloonTextChar"/>
+    <w:uiPriority w:val="99"/>
+    <w:semiHidden/>
+    <w:unhideWhenUsed/>
+    <w:rsid w:val="00B47531"/>
+    <w:pPr>
+      <w:spacing w:after="0" w:line="240" w:lineRule="auto"/>
+    </w:pPr>
+    <w:rPr>
+      <w:rFonts w:ascii="Lucida Grande" w:hAnsi="Lucida Grande"/>
+      <w:sz w:val="18"/>
+      <w:szCs w:val="18"/>
+    </w:rPr>
+  </w:style>
+  <w:style w:type="character" w:customStyle="1" w:styleId="BalloonTextChar">
+    <w:name w:val="Balloon Text Char"/>
+    <w:basedOn w:val="DefaultParagraphFont"/>
+    <w:link w:val="BalloonText"/>
+    <w:uiPriority w:val="99"/>
+    <w:semiHidden/>
+    <w:rsid w:val="00B47531"/>
+    <w:rPr>
+      <w:rFonts w:ascii="Lucida Grande" w:hAnsi="Lucida Grande"/>
+      <w:sz w:val="18"/>
+      <w:szCs w:val="18"/>
+    </w:rPr>
+  </w:style>
+</w:styles>
+</file>
+
+<file path=word/stylesWithEffects.xml><?xml version="1.0" encoding="utf-8"?>
+<w:styles xmlns:wpc="http://schemas.microsoft.com/office/word/2010/wordprocessingCanvas" xmlns:mo="http://schemas.microsoft.com/office/mac/office/2008/main" xmlns:mc="http://schemas.openxmlformats.org/markup-compatibility/2006" xmlns:mv="urn:schemas-microsoft-com:mac:vml" xmlns:o="urn:schemas-microsoft-com:office:office" xmlns:r="http://schemas.openxmlformats.org/officeDocument/2006/relationships" xmlns:m="http://schemas.openxmlformats.org/officeDocument/2006/math" xmlns:v="urn:schemas-microsoft-com:vml" xmlns:wp14="http://schemas.microsoft.com/office/word/2010/wordprocessingDrawing" xmlns:wp="http://schemas.openxmlformats.org/drawingml/2006/wordprocessingDrawing" xmlns:w10="urn:schemas-microsoft-com:office:word" xmlns:w="http://schemas.openxmlformats.org/wordprocessingml/2006/main" xmlns:w14="http://schemas.microsoft.com/office/word/2010/wordml" xmlns:wpg="http://schemas.microsoft.com/office/word/2010/wordprocessingGroup" xmlns:wpi="http://schemas.microsoft.com/office/word/2010/wordprocessingInk" xmlns:wne="http://schemas.microsoft.com/office/word/2006/wordml" xmlns:wps="http://schemas.microsoft.com/office/word/2010/wordprocessingShape" mc:Ignorable="w14 wp14">
+  <w:docDefaults>
+    <w:rPrDefault>
+      <w:rPr>
+        <w:rFonts w:asciiTheme="minorHAnsi" w:eastAsiaTheme="minorHAnsi" w:hAnsiTheme="minorHAnsi" w:cstheme="minorBidi"/>
+        <w:sz w:val="22"/>
+        <w:szCs w:val="22"/>
+        <w:lang w:val="en-US" w:eastAsia="en-US" w:bidi="ar-SA"/>
+      </w:rPr>
+    </w:rPrDefault>
+    <w:pPrDefault>
+      <w:pPr>
+        <w:spacing w:after="160" w:line="259" w:lineRule="auto"/>
+      </w:pPr>
+    </w:pPrDefault>
+  </w:docDefaults>
+  <w:latentStyles w:defLockedState="0" w:defUIPriority="99" w:defSemiHidden="1" w:defUnhideWhenUsed="1" w:defQFormat="0" w:count="276">
+    <w:lsdException w:name="Normal" w:semiHidden="0" w:uiPriority="0" w:unhideWhenUsed="0" w:qFormat="1"/>
+    <w:lsdException w:name="heading 1" w:semiHidden="0" w:uiPriority="9" w:unhideWhenUsed="0" w:qFormat="1"/>
+    <w:lsdException w:name="heading 2" w:uiPriority="9" w:qFormat="1"/>
+    <w:lsdException w:name="heading 3" w:uiPriority="9" w:qFormat="1"/>
+    <w:lsdException w:name="heading 4" w:uiPriority="9" w:qFormat="1"/>
+    <w:lsdException w:name="heading 5" w:uiPriority="9" w:qFormat="1"/>
+    <w:lsdException w:name="heading 6" w:uiPriority="9" w:qFormat="1"/>
+    <w:lsdException w:name="heading 7" w:uiPriority="9" w:qFormat="1"/>
+    <w:lsdException w:name="heading 8" w:uiPriority="9" w:qFormat="1"/>
+    <w:lsdException w:name="heading 9" w:uiPriority="9" w:qFormat="1"/>
+    <w:lsdException w:name="toc 1" w:uiPriority="39"/>
+    <w:lsdException w:name="toc 2" w:uiPriority="39"/>
+    <w:lsdException w:name="toc 3" w:uiPriority="39"/>
+    <w:lsdException w:name="toc 4" w:uiPriority="39"/>
+    <w:lsdException w:name="toc 5" w:uiPriority="39"/>
+    <w:lsdException w:name="toc 6" w:uiPriority="39"/>
+    <w:lsdException w:name="toc 7" w:uiPriority="39"/>
+    <w:lsdException w:name="toc 8" w:uiPriority="39"/>
+    <w:lsdException w:name="toc 9" w:uiPriority="39"/>
+    <w:lsdException w:name="caption" w:uiPriority="35" w:qFormat="1"/>
+    <w:lsdException w:name="Title" w:semiHidden="0" w:uiPriority="10" w:unhideWhenUsed="0" w:qFormat="1"/>
+    <w:lsdException w:name="Default Paragraph Font" w:uiPriority="1"/>
+    <w:lsdException w:name="Subtitle" w:semiHidden="0" w:uiPriority="11" w:unhideWhenUsed="0" w:qFormat="1"/>
+    <w:lsdException w:name="Strong" w:semiHidden="0" w:uiPriority="22" w:unhideWhenUsed="0" w:qFormat="1"/>
+    <w:lsdException w:name="Emphasis" w:semiHidden="0" w:uiPriority="20" w:unhideWhenUsed="0" w:qFormat="1"/>
+    <w:lsdException w:name="Table Grid" w:semiHidden="0" w:uiPriority="39" w:unhideWhenUsed="0"/>
+    <w:lsdException w:name="Note Level 1" w:semiHidden="0" w:unhideWhenUsed="0"/>
+    <w:lsdException w:name="Note Level 2" w:semiHidden="0" w:unhideWhenUsed="0"/>
+    <w:lsdException w:name="Note Level 3" w:semiHidden="0" w:unhideWhenUsed="0"/>
+    <w:lsdException w:name="Note Level 4" w:semiHidden="0" w:unhideWhenUsed="0"/>
+    <w:lsdException w:name="Note Level 5" w:semiHidden="0" w:unhideWhenUsed="0"/>
+    <w:lsdException w:name="Note Level 6" w:semiHidden="0" w:unhideWhenUsed="0"/>
+    <w:lsdException w:name="Note Level 7" w:semiHidden="0" w:unhideWhenUsed="0"/>
+    <w:lsdException w:name="Note Level 8" w:semiHidden="0" w:unhideWhenUsed="0"/>
+    <w:lsdException w:name="Note Level 9" w:semiHidden="0" w:unhideWhenUsed="0"/>
+    <w:lsdException w:name="Placeholder Text" w:unhideWhenUsed="0"/>
+    <w:lsdException w:name="No Spacing" w:semiHidden="0" w:uiPriority="1" w:unhideWhenUsed="0" w:qFormat="1"/>
+    <w:lsdException w:name="Light Shading" w:semiHidden="0" w:uiPriority="60" w:unhideWhenUsed="0"/>
+    <w:lsdException w:name="Light List" w:semiHidden="0" w:uiPriority="61" w:unhideWhenUsed="0"/>
+    <w:lsdException w:name="Light Grid" w:semiHidden="0" w:uiPriority="62" w:unhideWhenUsed="0"/>
+    <w:lsdException w:name="Medium Shading 1" w:semiHidden="0" w:uiPriority="63" w:unhideWhenUsed="0"/>
+    <w:lsdException w:name="Medium Shading 2" w:semiHidden="0" w:uiPriority="64" w:unhideWhenUsed="0"/>
+    <w:lsdException w:name="Medium List 1" w:semiHidden="0" w:uiPriority="65" w:unhideWhenUsed="0"/>
+    <w:lsdException w:name="Medium List 2" w:semiHidden="0" w:uiPriority="66" w:unhideWhenUsed="0"/>
+    <w:lsdException w:name="Medium Grid 1" w:semiHidden="0" w:uiPriority="67" w:unhideWhenUsed="0"/>
+    <w:lsdException w:name="Medium Grid 2" w:semiHidden="0" w:uiPriority="68" w:unhideWhenUsed="0"/>
+    <w:lsdException w:name="Medium Grid 3" w:semiHidden="0" w:uiPriority="69" w:unhideWhenUsed="0"/>
+    <w:lsdException w:name="Dark List" w:semiHidden="0" w:uiPriority="70" w:unhideWhenUsed="0"/>
+    <w:lsdException w:name="Colorful Shading" w:semiHidden="0" w:uiPriority="71" w:unhideWhenUsed="0"/>
+    <w:lsdException w:name="Colorful List" w:semiHidden="0" w:uiPriority="72" w:unhideWhenUsed="0"/>
+    <w:lsdException w:name="Colorful Grid" w:semiHidden="0" w:uiPriority="73" w:unhideWhenUsed="0"/>
+    <w:lsdException w:name="Light Shading Accent 1" w:semiHidden="0" w:uiPriority="60" w:unhideWhenUsed="0"/>
+    <w:lsdException w:name="Light List Accent 1" w:semiHidden="0" w:uiPriority="61" w:unhideWhenUsed="0"/>
+    <w:lsdException w:name="Light Grid Accent 1" w:semiHidden="0" w:uiPriority="62" w:unhideWhenUsed="0"/>
+    <w:lsdException w:name="Medium Shading 1 Accent 1" w:semiHidden="0" w:uiPriority="63" w:unhideWhenUsed="0"/>
+    <w:lsdException w:name="Medium Shading 2 Accent 1" w:semiHidden="0" w:uiPriority="64" w:unhideWhenUsed="0"/>
+    <w:lsdException w:name="Medium List 1 Accent 1" w:semiHidden="0" w:uiPriority="65" w:unhideWhenUsed="0"/>
+    <w:lsdException w:name="Revision" w:unhideWhenUsed="0"/>
+    <w:lsdException w:name="List Paragraph" w:semiHidden="0" w:uiPriority="34" w:unhideWhenUsed="0" w:qFormat="1"/>
+    <w:lsdException w:name="Quote" w:semiHidden="0" w:uiPriority="29" w:unhideWhenUsed="0" w:qFormat="1"/>
+    <w:lsdException w:name="Intense Quote" w:semiHidden="0" w:uiPriority="30" w:unhideWhenUsed="0" w:qFormat="1"/>
+    <w:lsdException w:name="Medium List 2 Accent 1" w:semiHidden="0" w:uiPriority="66" w:unhideWhenUsed="0"/>
+    <w:lsdException w:name="Medium Grid 1 Accent 1" w:semiHidden="0" w:uiPriority="67" w:unhideWhenUsed="0"/>
+    <w:lsdException w:name="Medium Grid 2 Accent 1" w:semiHidden="0" w:uiPriority="68" w:unhideWhenUsed="0"/>
+    <w:lsdException w:name="Medium Grid 3 Accent 1" w:semiHidden="0" w:uiPriority="69" w:unhideWhenUsed="0"/>
+    <w:lsdException w:name="Dark List Accent 1" w:semiHidden="0" w:uiPriority="70" w:unhideWhenUsed="0"/>
+    <w:lsdException w:name="Colorful Shading Accent 1" w:semiHidden="0" w:uiPriority="71" w:unhideWhenUsed="0"/>
+    <w:lsdException w:name="Colorful List Accent 1" w:semiHidden="0" w:uiPriority="72" w:unhideWhenUsed="0"/>
+    <w:lsdException w:name="Colorful Grid Accent 1" w:semiHidden="0" w:uiPriority="73" w:unhideWhenUsed="0"/>
+    <w:lsdException w:name="Light Shading Accent 2" w:semiHidden="0" w:uiPriority="60" w:unhideWhenUsed="0"/>
+    <w:lsdException w:name="Light List Accent 2" w:semiHidden="0" w:uiPriority="61" w:unhideWhenUsed="0"/>
+    <w:lsdException w:name="Light Grid Accent 2" w:semiHidden="0" w:uiPriority="62" w:unhideWhenUsed="0"/>
+    <w:lsdException w:name="Medium Shading 1 Accent 2" w:semiHidden="0" w:uiPriority="63" w:unhideWhenUsed="0"/>
+    <w:lsdException w:name="Medium Shading 2 Accent 2" w:semiHidden="0" w:uiPriority="64" w:unhideWhenUsed="0"/>
+    <w:lsdException w:name="Medium List 1 Accent 2" w:semiHidden="0" w:uiPriority="65" w:unhideWhenUsed="0"/>
+    <w:lsdException w:name="Medium List 2 Accent 2" w:semiHidden="0" w:uiPriority="66" w:unhideWhenUsed="0"/>
+    <w:lsdException w:name="Medium Grid 1 Accent 2" w:semiHidden="0" w:uiPriority="67" w:unhideWhenUsed="0"/>
+    <w:lsdException w:name="Medium Grid 2 Accent 2" w:semiHidden="0" w:uiPriority="68" w:unhideWhenUsed="0"/>
+    <w:lsdException w:name="Medium Grid 3 Accent 2" w:semiHidden="0" w:uiPriority="69" w:unhideWhenUsed="0"/>
+    <w:lsdException w:name="Dark List Accent 2" w:semiHidden="0" w:uiPriority="70" w:unhideWhenUsed="0"/>
+    <w:lsdException w:name="Colorful Shading Accent 2" w:semiHidden="0" w:uiPriority="71" w:unhideWhenUsed="0"/>
+    <w:lsdException w:name="Colorful List Accent 2" w:semiHidden="0" w:uiPriority="72" w:unhideWhenUsed="0"/>
+    <w:lsdException w:name="Colorful Grid Accent 2" w:semiHidden="0" w:uiPriority="73" w:unhideWhenUsed="0"/>
+    <w:lsdException w:name="Light Shading Accent 3" w:semiHidden="0" w:uiPriority="60" w:unhideWhenUsed="0"/>
+    <w:lsdException w:name="Light List Accent 3" w:semiHidden="0" w:uiPriority="61" w:unhideWhenUsed="0"/>
+    <w:lsdException w:name="Light Grid Accent 3" w:semiHidden="0" w:uiPriority="62" w:unhideWhenUsed="0"/>
+    <w:lsdException w:name="Medium Shading 1 Accent 3" w:semiHidden="0" w:uiPriority="63" w:unhideWhenUsed="0"/>
+    <w:lsdException w:name="Medium Shading 2 Accent 3" w:semiHidden="0" w:uiPriority="64" w:unhideWhenUsed="0"/>
+    <w:lsdException w:name="Medium List 1 Accent 3" w:semiHidden="0" w:uiPriority="65" w:unhideWhenUsed="0"/>
+    <w:lsdException w:name="Medium List 2 Accent 3" w:semiHidden="0" w:uiPriority="66" w:unhideWhenUsed="0"/>
+    <w:lsdException w:name="Medium Grid 1 Accent 3" w:semiHidden="0" w:uiPriority="67" w:unhideWhenUsed="0"/>
+    <w:lsdException w:name="Medium Grid 2 Accent 3" w:semiHidden="0" w:uiPriority="68" w:unhideWhenUsed="0"/>
+    <w:lsdException w:name="Medium Grid 3 Accent 3" w:semiHidden="0" w:uiPriority="69" w:unhideWhenUsed="0"/>
+    <w:lsdException w:name="Dark List Accent 3" w:semiHidden="0" w:uiPriority="70" w:unhideWhenUsed="0"/>
+    <w:lsdException w:name="Colorful Shading Accent 3" w:semiHidden="0" w:uiPriority="71" w:unhideWhenUsed="0"/>
+    <w:lsdException w:name="Colorful List Accent 3" w:semiHidden="0" w:uiPriority="72" w:unhideWhenUsed="0"/>
+    <w:lsdException w:name="Colorful Grid Accent 3" w:semiHidden="0" w:uiPriority="73" w:unhideWhenUsed="0"/>
+    <w:lsdException w:name="Light Shading Accent 4" w:semiHidden="0" w:uiPriority="60" w:unhideWhenUsed="0"/>
+    <w:lsdException w:name="Light List Accent 4" w:semiHidden="0" w:uiPriority="61" w:unhideWhenUsed="0"/>
+    <w:lsdException w:name="Light Grid Accent 4" w:semiHidden="0" w:uiPriority="62" w:unhideWhenUsed="0"/>
+    <w:lsdException w:name="Medium Shading 1 Accent 4" w:semiHidden="0" w:uiPriority="63" w:unhideWhenUsed="0"/>
+    <w:lsdException w:name="Medium Shading 2 Accent 4" w:semiHidden="0" w:uiPriority="64" w:unhideWhenUsed="0"/>
+    <w:lsdException w:name="Medium List 1 Accent 4" w:semiHidden="0" w:uiPriority="65" w:unhideWhenUsed="0"/>
+    <w:lsdException w:name="Medium List 2 Accent 4" w:semiHidden="0" w:uiPriority="66" w:unhideWhenUsed="0"/>
+    <w:lsdException w:name="Medium Grid 1 Accent 4" w:semiHidden="0" w:uiPriority="67" w:unhideWhenUsed="0"/>
+    <w:lsdException w:name="Medium Grid 2 Accent 4" w:semiHidden="0" w:uiPriority="68" w:unhideWhenUsed="0"/>
+    <w:lsdException w:name="Medium Grid 3 Accent 4" w:semiHidden="0" w:uiPriority="69" w:unhideWhenUsed="0"/>
+    <w:lsdException w:name="Dark List Accent 4" w:semiHidden="0" w:uiPriority="70" w:unhideWhenUsed="0"/>
+    <w:lsdException w:name="Colorful Shading Accent 4" w:semiHidden="0" w:uiPriority="71" w:unhideWhenUsed="0"/>
+    <w:lsdException w:name="Colorful List Accent 4" w:semiHidden="0" w:uiPriority="72" w:unhideWhenUsed="0"/>
+    <w:lsdException w:name="Colorful Grid Accent 4" w:semiHidden="0" w:uiPriority="73" w:unhideWhenUsed="0"/>
+    <w:lsdException w:name="Light Shading Accent 5" w:semiHidden="0" w:uiPriority="60" w:unhideWhenUsed="0"/>
+    <w:lsdException w:name="Light List Accent 5" w:semiHidden="0" w:uiPriority="61" w:unhideWhenUsed="0"/>
+    <w:lsdException w:name="Light Grid Accent 5" w:semiHidden="0" w:uiPriority="62" w:unhideWhenUsed="0"/>
+    <w:lsdException w:name="Medium Shading 1 Accent 5" w:semiHidden="0" w:uiPriority="63" w:unhideWhenUsed="0"/>
+    <w:lsdException w:name="Medium Shading 2 Accent 5" w:semiHidden="0" w:uiPriority="64" w:unhideWhenUsed="0"/>
+    <w:lsdException w:name="Medium List 1 Accent 5" w:semiHidden="0" w:uiPriority="65" w:unhideWhenUsed="0"/>
+    <w:lsdException w:name="Medium List 2 Accent 5" w:semiHidden="0" w:uiPriority="66" w:unhideWhenUsed="0"/>
+    <w:lsdException w:name="Medium Grid 1 Accent 5" w:semiHidden="0" w:uiPriority="67" w:unhideWhenUsed="0"/>
+    <w:lsdException w:name="Medium Grid 2 Accent 5" w:semiHidden="0" w:uiPriority="68" w:unhideWhenUsed="0"/>
+    <w:lsdException w:name="Medium Grid 3 Accent 5" w:semiHidden="0" w:uiPriority="69" w:unhideWhenUsed="0"/>
+    <w:lsdException w:name="Dark List Accent 5" w:semiHidden="0" w:uiPriority="70" w:unhideWhenUsed="0"/>
+    <w:lsdException w:name="Colorful Shading Accent 5" w:semiHidden="0" w:uiPriority="71" w:unhideWhenUsed="0"/>
+    <w:lsdException w:name="Colorful List Accent 5" w:semiHidden="0" w:uiPriority="72" w:unhideWhenUsed="0"/>
+    <w:lsdException w:name="Colorful Grid Accent 5" w:semiHidden="0" w:uiPriority="73" w:unhideWhenUsed="0"/>
+    <w:lsdException w:name="Light Shading Accent 6" w:semiHidden="0" w:uiPriority="60" w:unhideWhenUsed="0"/>
+    <w:lsdException w:name="Light List Accent 6" w:semiHidden="0" w:uiPriority="61" w:unhideWhenUsed="0"/>
+    <w:lsdException w:name="Light Grid Accent 6" w:semiHidden="0" w:uiPriority="62" w:unhideWhenUsed="0"/>
+    <w:lsdException w:name="Medium Shading 1 Accent 6" w:semiHidden="0" w:uiPriority="63" w:unhideWhenUsed="0"/>
+    <w:lsdException w:name="Medium Shading 2 Accent 6" w:semiHidden="0" w:uiPriority="64" w:unhideWhenUsed="0"/>
+    <w:lsdException w:name="Medium List 1 Accent 6" w:semiHidden="0" w:uiPriority="65" w:unhideWhenUsed="0"/>
+    <w:lsdException w:name="Medium List 2 Accent 6" w:semiHidden="0" w:uiPriority="66" w:unhideWhenUsed="0"/>
+    <w:lsdException w:name="Medium Grid 1 Accent 6" w:semiHidden="0" w:uiPriority="67" w:unhideWhenUsed="0"/>
+    <w:lsdException w:name="Medium Grid 2 Accent 6" w:semiHidden="0" w:uiPriority="68" w:unhideWhenUsed="0"/>
+    <w:lsdException w:name="Medium Grid 3 Accent 6" w:semiHidden="0" w:uiPriority="69" w:unhideWhenUsed="0"/>
+    <w:lsdException w:name="Dark List Accent 6" w:semiHidden="0" w:uiPriority="70" w:unhideWhenUsed="0"/>
+    <w:lsdException w:name="Colorful Shading Accent 6" w:semiHidden="0" w:uiPriority="71" w:unhideWhenUsed="0"/>
+    <w:lsdException w:name="Colorful List Accent 6" w:semiHidden="0" w:uiPriority="72" w:unhideWhenUsed="0"/>
+    <w:lsdException w:name="Colorful Grid Accent 6" w:semiHidden="0" w:uiPriority="73" w:unhideWhenUsed="0"/>
+    <w:lsdException w:name="Subtle Emphasis" w:semiHidden="0" w:uiPriority="19" w:unhideWhenUsed="0" w:qFormat="1"/>
+    <w:lsdException w:name="Intense Emphasis" w:semiHidden="0" w:uiPriority="21" w:unhideWhenUsed="0" w:qFormat="1"/>
+    <w:lsdException w:name="Subtle Reference" w:semiHidden="0" w:uiPriority="31" w:unhideWhenUsed="0" w:qFormat="1"/>
+    <w:lsdException w:name="Intense Reference" w:semiHidden="0" w:uiPriority="32" w:unhideWhenUsed="0" w:qFormat="1"/>
+    <w:lsdException w:name="Book Title" w:semiHidden="0" w:uiPriority="33" w:unhideWhenUsed="0" w:qFormat="1"/>
+    <w:lsdException w:name="Bibliography" w:uiPriority="37"/>
+    <w:lsdException w:name="TOC Heading" w:uiPriority="39" w:qFormat="1"/>
+  </w:latentStyles>
+  <w:style w:type="paragraph" w:default="1" w:styleId="Normal">
+    <w:name w:val="Normal"/>
+    <w:qFormat/>
+  </w:style>
+  <w:style w:type="paragraph" w:styleId="Heading2">
+    <w:name w:val="heading 2"/>
+    <w:basedOn w:val="Normal"/>
+    <w:next w:val="Normal"/>
+    <w:link w:val="Heading2Char"/>
+    <w:uiPriority w:val="9"/>
+    <w:unhideWhenUsed/>
+    <w:qFormat/>
+    <w:rsid w:val="008A175E"/>
+    <w:pPr>
+      <w:keepNext/>
+      <w:keepLines/>
+      <w:spacing w:before="40" w:after="0"/>
+      <w:outlineLvl w:val="1"/>
+    </w:pPr>
+    <w:rPr>
+      <w:rFonts w:asciiTheme="majorHAnsi" w:eastAsiaTheme="majorEastAsia" w:hAnsiTheme="majorHAnsi" w:cstheme="majorBidi"/>
+      <w:color w:val="2E74B5" w:themeColor="accent1" w:themeShade="BF"/>
+      <w:sz w:val="26"/>
+      <w:szCs w:val="26"/>
+    </w:rPr>
+  </w:style>
+  <w:style w:type="character" w:default="1" w:styleId="DefaultParagraphFont">
+    <w:name w:val="Default Paragraph Font"/>
+    <w:uiPriority w:val="1"/>
+    <w:semiHidden/>
+    <w:unhideWhenUsed/>
+  </w:style>
+  <w:style w:type="table" w:default="1" w:styleId="TableNormal">
+    <w:name w:val="Normal Table"/>
+    <w:uiPriority w:val="99"/>
+    <w:semiHidden/>
+    <w:unhideWhenUsed/>
+    <w:tblPr>
+      <w:tblInd w:w="0" w:type="dxa"/>
+      <w:tblCellMar>
+        <w:top w:w="0" w:type="dxa"/>
+        <w:left w:w="108" w:type="dxa"/>
+        <w:bottom w:w="0" w:type="dxa"/>
+        <w:right w:w="108" w:type="dxa"/>
+      </w:tblCellMar>
+    </w:tblPr>
+  </w:style>
+  <w:style w:type="numbering" w:default="1" w:styleId="NoList">
+    <w:name w:val="No List"/>
+    <w:uiPriority w:val="99"/>
+    <w:semiHidden/>
+    <w:unhideWhenUsed/>
+  </w:style>
+  <w:style w:type="character" w:customStyle="1" w:styleId="Heading2Char">
+    <w:name w:val="Heading 2 Char"/>
+    <w:basedOn w:val="DefaultParagraphFont"/>
+    <w:link w:val="Heading2"/>
+    <w:uiPriority w:val="9"/>
+    <w:rsid w:val="008A175E"/>
+    <w:rPr>
+      <w:rFonts w:asciiTheme="majorHAnsi" w:eastAsiaTheme="majorEastAsia" w:hAnsiTheme="majorHAnsi" w:cstheme="majorBidi"/>
+      <w:color w:val="2E74B5" w:themeColor="accent1" w:themeShade="BF"/>
+      <w:sz w:val="26"/>
+      <w:szCs w:val="26"/>
+    </w:rPr>
+  </w:style>
+  <w:style w:type="paragraph" w:styleId="Title">
+    <w:name w:val="Title"/>
+    <w:basedOn w:val="Normal"/>
+    <w:next w:val="Normal"/>
+    <w:link w:val="TitleChar"/>
+    <w:uiPriority w:val="10"/>
+    <w:qFormat/>
+    <w:rsid w:val="008A175E"/>
+    <w:pPr>
+      <w:spacing w:after="0" w:line="240" w:lineRule="auto"/>
+      <w:contextualSpacing/>
+    </w:pPr>
+    <w:rPr>
+      <w:rFonts w:asciiTheme="majorHAnsi" w:eastAsiaTheme="majorEastAsia" w:hAnsiTheme="majorHAnsi" w:cstheme="majorBidi"/>
+      <w:spacing w:val="-10"/>
+      <w:kern w:val="28"/>
+      <w:sz w:val="56"/>
+      <w:szCs w:val="56"/>
+    </w:rPr>
+  </w:style>
+  <w:style w:type="character" w:customStyle="1" w:styleId="TitleChar">
+    <w:name w:val="Title Char"/>
+    <w:basedOn w:val="DefaultParagraphFont"/>
+    <w:link w:val="Title"/>
+    <w:uiPriority w:val="10"/>
+    <w:rsid w:val="008A175E"/>
+    <w:rPr>
+      <w:rFonts w:asciiTheme="majorHAnsi" w:eastAsiaTheme="majorEastAsia" w:hAnsiTheme="majorHAnsi" w:cstheme="majorBidi"/>
+      <w:spacing w:val="-10"/>
+      <w:kern w:val="28"/>
+      <w:sz w:val="56"/>
+      <w:szCs w:val="56"/>
+    </w:rPr>
+  </w:style>
+  <w:style w:type="paragraph" w:styleId="ListParagraph">
+    <w:name w:val="List Paragraph"/>
+    <w:basedOn w:val="Normal"/>
+    <w:uiPriority w:val="34"/>
+    <w:qFormat/>
+    <w:rsid w:val="004260BD"/>
+    <w:pPr>
+      <w:ind w:left="720"/>
+      <w:contextualSpacing/>
+    </w:pPr>
+  </w:style>
+  <w:style w:type="paragraph" w:styleId="BalloonText">
+    <w:name w:val="Balloon Text"/>
+    <w:basedOn w:val="Normal"/>
+    <w:link w:val="BalloonTextChar"/>
+    <w:uiPriority w:val="99"/>
+    <w:semiHidden/>
+    <w:unhideWhenUsed/>
+    <w:rsid w:val="00B47531"/>
+    <w:pPr>
+      <w:spacing w:after="0" w:line="240" w:lineRule="auto"/>
+    </w:pPr>
+    <w:rPr>
+      <w:rFonts w:ascii="Lucida Grande" w:hAnsi="Lucida Grande"/>
+      <w:sz w:val="18"/>
+      <w:szCs w:val="18"/>
+    </w:rPr>
+  </w:style>
+  <w:style w:type="character" w:customStyle="1" w:styleId="BalloonTextChar">
+    <w:name w:val="Balloon Text Char"/>
+    <w:basedOn w:val="DefaultParagraphFont"/>
+    <w:link w:val="BalloonText"/>
+    <w:uiPriority w:val="99"/>
+    <w:semiHidden/>
+    <w:rsid w:val="00B47531"/>
+    <w:rPr>
+      <w:rFonts w:ascii="Lucida Grande" w:hAnsi="Lucida Grande"/>
+      <w:sz w:val="18"/>
+      <w:szCs w:val="18"/>
+    </w:rPr>
   </w:style>
 </w:styles>
 </file>
@@ -868,7 +1090,7 @@
     </a:clrScheme>
     <a:fontScheme name="Office">
       <a:majorFont>
-        <a:latin typeface="Calibri Light" panose="020F0302020204030204"/>
+        <a:latin typeface="Calibri Light"/>
         <a:ea typeface=""/>
         <a:cs typeface=""/>
         <a:font script="Jpan" typeface="ＭＳ ゴシック"/>
@@ -903,7 +1125,7 @@
         <a:font script="Geor" typeface="Sylfaen"/>
       </a:majorFont>
       <a:minorFont>
-        <a:latin typeface="Calibri" panose="020F0502020204030204"/>
+        <a:latin typeface="Calibri"/>
         <a:ea typeface=""/>
         <a:cs typeface=""/>
         <a:font script="Jpan" typeface="ＭＳ 明朝"/>
@@ -1080,7 +1302,7 @@
   <a:extraClrSchemeLst/>
   <a:extLst>
     <a:ext uri="{05A4C25C-085E-4340-85A3-A5531E510DB2}">
-      <thm15:themeFamily xmlns:thm15="http://schemas.microsoft.com/office/thememl/2012/main" name="Office Theme" id="{62F939B6-93AF-4DB8-9C6B-D6C7DFDC589F}" vid="{4A3C46E8-61CC-4603-A589-7422A47A8E4A}"/>
+      <thm15:themeFamily xmlns:thm15="http://schemas.microsoft.com/office/thememl/2012/main" xmlns="" name="Office Theme" id="{62F939B6-93AF-4DB8-9C6B-D6C7DFDC589F}" vid="{4A3C46E8-61CC-4603-A589-7422A47A8E4A}"/>
     </a:ext>
   </a:extLst>
 </a:theme>

</xml_diff>